<commit_message>
definindo tema do tcc, alterando titulo do arquivo
</commit_message>
<xml_diff>
--- a/TCC 1.0.docx
+++ b/TCC 1.0.docx
@@ -244,7 +244,7 @@
           <w:b/>
           <w:sz w:val="24"/>
         </w:rPr>
-        <w:t>TÍTULO INDEFINIDO</w:t>
+        <w:t>VACINEI: CARTEIRA DE VACINA ONLINE</w:t>
       </w:r>
     </w:p>
     <w:p>
@@ -491,7 +491,7 @@
           <w:b/>
           <w:sz w:val="24"/>
         </w:rPr>
-        <w:t>TÍTULO INDEFINIDO</w:t>
+        <w:t>VACINEI: CARTEIRA DE VACINA ONLINE</w:t>
       </w:r>
     </w:p>
     <w:p>
@@ -991,6 +991,7 @@
           <w:numId w:val="0"/>
         </w:numPr>
         <w:ind w:left="357" w:hanging="357"/>
+        <w:jc w:val="center"/>
       </w:pPr>
       <w:bookmarkStart w:id="0" w:name="_Toc53503793"/>
       <w:bookmarkStart w:id="1" w:name="_Toc53504403"/>
@@ -1001,6 +1002,7 @@
       <w:bookmarkEnd w:id="0"/>
       <w:bookmarkEnd w:id="1"/>
     </w:p>
+    <w:p/>
     <w:p>
       <w:pPr>
         <w:spacing w:afterLines="160" w:after="384" w:line="360" w:lineRule="auto"/>
@@ -1253,6 +1255,7 @@
           <w:numId w:val="0"/>
         </w:numPr>
         <w:ind w:left="357" w:hanging="357"/>
+        <w:jc w:val="center"/>
       </w:pPr>
       <w:bookmarkStart w:id="2" w:name="_Toc53503794"/>
       <w:bookmarkStart w:id="3" w:name="_Toc53504404"/>
@@ -1263,6 +1266,7 @@
       <w:bookmarkEnd w:id="2"/>
       <w:bookmarkEnd w:id="3"/>
     </w:p>
+    <w:p/>
     <w:p>
       <w:pPr>
         <w:spacing w:afterLines="160" w:after="384" w:line="360" w:lineRule="auto"/>
@@ -1306,6 +1310,8 @@
           <w:sz w:val="24"/>
         </w:rPr>
       </w:pPr>
+      <w:bookmarkStart w:id="4" w:name="_GoBack"/>
+      <w:bookmarkEnd w:id="4"/>
     </w:p>
     <w:p>
       <w:pPr>
@@ -2623,17 +2629,12 @@
       <w:pPr>
         <w:pStyle w:val="Ttulo1"/>
       </w:pPr>
-      <w:bookmarkStart w:id="4" w:name="_Toc53504405"/>
+      <w:bookmarkStart w:id="5" w:name="_Toc53504405"/>
       <w:r>
         <w:lastRenderedPageBreak/>
-        <w:t>INTRO</w:t>
-      </w:r>
-      <w:bookmarkStart w:id="5" w:name="_GoBack"/>
+        <w:t>INTRODUÇÃO</w:t>
+      </w:r>
       <w:bookmarkEnd w:id="5"/>
-      <w:r>
-        <w:t>DUÇÃO</w:t>
-      </w:r>
-      <w:bookmarkEnd w:id="4"/>
     </w:p>
     <w:p/>
     <w:p>
@@ -3287,149 +3288,7 @@
         <w:t xml:space="preserve"> </w:t>
       </w:r>
     </w:p>
-    <w:p>
-      <w:pPr>
-        <w:pStyle w:val="Bibliografia"/>
-        <w:ind w:left="720" w:hanging="720"/>
-        <w:rPr>
-          <w:noProof/>
-          <w:sz w:val="24"/>
-          <w:szCs w:val="24"/>
-        </w:rPr>
-      </w:pPr>
-      <w:r>
-        <w:fldChar w:fldCharType="begin"/>
-      </w:r>
-      <w:r>
-        <w:instrText xml:space="preserve"> BIBLIOGRAPHY  \l 1046 </w:instrText>
-      </w:r>
-      <w:r>
-        <w:fldChar w:fldCharType="separate"/>
-      </w:r>
-      <w:r>
-        <w:rPr>
-          <w:i/>
-          <w:iCs/>
-          <w:noProof/>
-        </w:rPr>
-        <w:t>MND web docs</w:t>
-      </w:r>
-      <w:r>
-        <w:rPr>
-          <w:noProof/>
-        </w:rPr>
-        <w:t>. (25 de Agosto de 2019). Fonte: MND web docs: https://developer.mozilla.org/pt-BR/docs/Glossario/Call_stack</w:t>
-      </w:r>
-    </w:p>
-    <w:p>
-      <w:pPr>
-        <w:pStyle w:val="Bibliografia"/>
-        <w:ind w:left="720" w:hanging="720"/>
-        <w:rPr>
-          <w:noProof/>
-        </w:rPr>
-      </w:pPr>
-      <w:r>
-        <w:rPr>
-          <w:noProof/>
-        </w:rPr>
-        <w:t xml:space="preserve">Trefilio, T. (1 de Janeiro de 2017). </w:t>
-      </w:r>
-      <w:r>
-        <w:rPr>
-          <w:i/>
-          <w:iCs/>
-          <w:noProof/>
-        </w:rPr>
-        <w:t>DevMedia</w:t>
-      </w:r>
-      <w:r>
-        <w:rPr>
-          <w:noProof/>
-        </w:rPr>
-        <w:t>. Fonte: DevMedia: https://www.devmedia.com.br/csharp-if-else-e-o-operador-ternario/38192#:~:text=A%20estrutura%20condicional%20if%2Felse,de%20acordo%20com%20esse%20resultado.</w:t>
-      </w:r>
-    </w:p>
-    <w:p>
-      <w:pPr>
-        <w:pStyle w:val="Bibliografia"/>
-        <w:ind w:left="720" w:hanging="720"/>
-        <w:rPr>
-          <w:noProof/>
-        </w:rPr>
-      </w:pPr>
-      <w:r>
-        <w:rPr>
-          <w:noProof/>
-        </w:rPr>
-        <w:t xml:space="preserve">Trefilio, T. (1 de Janeiro de 2017). </w:t>
-      </w:r>
-      <w:r>
-        <w:rPr>
-          <w:i/>
-          <w:iCs/>
-          <w:noProof/>
-        </w:rPr>
-        <w:t>DevMedia</w:t>
-      </w:r>
-      <w:r>
-        <w:rPr>
-          <w:noProof/>
-        </w:rPr>
-        <w:t>. Fonte: DevMedia: https://www.devmedia.com.br/csharp-switch-case/38214</w:t>
-      </w:r>
-    </w:p>
-    <w:p>
-      <w:pPr>
-        <w:pStyle w:val="Bibliografia"/>
-        <w:ind w:left="720" w:hanging="720"/>
-        <w:rPr>
-          <w:noProof/>
-        </w:rPr>
-      </w:pPr>
-      <w:r>
-        <w:rPr>
-          <w:i/>
-          <w:iCs/>
-          <w:noProof/>
-        </w:rPr>
-        <w:t>Wikpedia</w:t>
-      </w:r>
-      <w:r>
-        <w:rPr>
-          <w:noProof/>
-        </w:rPr>
-        <w:t>. (13 de Abril de 2020). Fonte: Wikipedia: https://pt.wikipedia.org/wiki/Estrutura_de_sele%C3%A7%C3%A3o#:~:text=Estrutura%20de%20sele%C3%A7%C3%A3o%20(express%C3%A3o%20condicional,em%20que%20a%20express%C3%A3o%20%C3%A9</w:t>
-      </w:r>
-    </w:p>
-    <w:p>
-      <w:pPr>
-        <w:pStyle w:val="Bibliografia"/>
-        <w:ind w:left="720" w:hanging="720"/>
-        <w:rPr>
-          <w:noProof/>
-        </w:rPr>
-      </w:pPr>
-      <w:r>
-        <w:rPr>
-          <w:i/>
-          <w:iCs/>
-          <w:noProof/>
-        </w:rPr>
-        <w:t>Wikpedia</w:t>
-      </w:r>
-      <w:r>
-        <w:rPr>
-          <w:noProof/>
-        </w:rPr>
-        <w:t>. (4 de Fevereiro de 2020). Fonte: Wikpedia: https://pt.wikipedia.org/wiki/Ponto_de_parada</w:t>
-      </w:r>
-    </w:p>
-    <w:p>
-      <w:r>
-        <w:fldChar w:fldCharType="end"/>
-      </w:r>
-    </w:p>
+    <w:p/>
     <w:p>
       <w:pPr>
         <w:spacing w:afterLines="160" w:after="384" w:line="360" w:lineRule="auto"/>
@@ -4672,6 +4531,7 @@
     <w:lsdException w:name="HTML Sample" w:semiHidden="1" w:unhideWhenUsed="1"/>
     <w:lsdException w:name="HTML Typewriter" w:semiHidden="1" w:unhideWhenUsed="1"/>
     <w:lsdException w:name="HTML Variable" w:semiHidden="1" w:unhideWhenUsed="1"/>
+    <w:lsdException w:name="Normal Table" w:semiHidden="1" w:unhideWhenUsed="1"/>
     <w:lsdException w:name="annotation subject" w:semiHidden="1" w:unhideWhenUsed="1"/>
     <w:lsdException w:name="No List" w:semiHidden="1" w:unhideWhenUsed="1"/>
     <w:lsdException w:name="Outline List 1" w:semiHidden="1" w:unhideWhenUsed="1"/>
@@ -4714,8 +4574,11 @@
     <w:lsdException w:name="Table Contemporary" w:semiHidden="1" w:unhideWhenUsed="1"/>
     <w:lsdException w:name="Table Elegant" w:semiHidden="1" w:unhideWhenUsed="1"/>
     <w:lsdException w:name="Table Professional" w:semiHidden="1" w:unhideWhenUsed="1"/>
+    <w:lsdException w:name="Table Subtle 1" w:semiHidden="1" w:unhideWhenUsed="1"/>
     <w:lsdException w:name="Table Subtle 2" w:semiHidden="1" w:unhideWhenUsed="1"/>
     <w:lsdException w:name="Table Web 1" w:semiHidden="1" w:unhideWhenUsed="1"/>
+    <w:lsdException w:name="Table Web 2" w:semiHidden="1" w:unhideWhenUsed="1"/>
+    <w:lsdException w:name="Table Web 3" w:semiHidden="1" w:unhideWhenUsed="1"/>
     <w:lsdException w:name="Balloon Text" w:semiHidden="1" w:unhideWhenUsed="1"/>
     <w:lsdException w:name="Table Grid" w:uiPriority="39"/>
     <w:lsdException w:name="Table Theme" w:semiHidden="1" w:unhideWhenUsed="1"/>
@@ -5657,7 +5520,7 @@
 </file>
 
 <file path=customXml/itemProps1.xml><?xml version="1.0" encoding="utf-8"?>
-<ds:datastoreItem xmlns:ds="http://schemas.openxmlformats.org/officeDocument/2006/customXml" ds:itemID="{B515D5BD-00F0-46F5-A858-F020A8F920F4}">
+<ds:datastoreItem xmlns:ds="http://schemas.openxmlformats.org/officeDocument/2006/customXml" ds:itemID="{84E34B70-26E1-430F-BAEE-AF7EBA194C9A}">
   <ds:schemaRefs>
     <ds:schemaRef ds:uri="http://schemas.openxmlformats.org/officeDocument/2006/bibliography"/>
   </ds:schemaRefs>

</xml_diff>

<commit_message>
foi inserido o texto do subtópico 1.1 TEMA
</commit_message>
<xml_diff>
--- a/TCC 1.0.docx
+++ b/TCC 1.0.docx
@@ -7,12 +7,16 @@
         <w:jc w:val="center"/>
         <w:rPr>
           <w:rFonts w:ascii="Arial" w:hAnsi="Arial" w:cs="Arial"/>
-          <w:sz w:val="24"/>
-        </w:rPr>
-      </w:pPr>
-      <w:r>
-        <w:rPr>
-          <w:rFonts w:ascii="Arial" w:hAnsi="Arial" w:cs="Arial"/>
+          <w:b/>
+          <w:bCs/>
+          <w:sz w:val="24"/>
+        </w:rPr>
+      </w:pPr>
+      <w:r>
+        <w:rPr>
+          <w:rFonts w:ascii="Arial" w:hAnsi="Arial" w:cs="Arial"/>
+          <w:b/>
+          <w:bCs/>
           <w:sz w:val="24"/>
         </w:rPr>
         <w:t>CENTRO PAULA SOUZA</w:t>
@@ -23,12 +27,16 @@
         <w:jc w:val="center"/>
         <w:rPr>
           <w:rFonts w:ascii="Arial" w:hAnsi="Arial" w:cs="Arial"/>
-          <w:sz w:val="24"/>
-        </w:rPr>
-      </w:pPr>
-      <w:r>
-        <w:rPr>
-          <w:rFonts w:ascii="Arial" w:hAnsi="Arial" w:cs="Arial"/>
+          <w:b/>
+          <w:bCs/>
+          <w:sz w:val="24"/>
+        </w:rPr>
+      </w:pPr>
+      <w:r>
+        <w:rPr>
+          <w:rFonts w:ascii="Arial" w:hAnsi="Arial" w:cs="Arial"/>
+          <w:b/>
+          <w:bCs/>
           <w:sz w:val="24"/>
         </w:rPr>
         <w:t>ETEC ZONA LESTE</w:t>
@@ -39,209 +47,288 @@
         <w:jc w:val="center"/>
         <w:rPr>
           <w:rFonts w:ascii="Arial" w:hAnsi="Arial" w:cs="Arial"/>
-          <w:sz w:val="24"/>
-        </w:rPr>
-      </w:pPr>
-      <w:r>
-        <w:rPr>
-          <w:rFonts w:ascii="Arial" w:hAnsi="Arial" w:cs="Arial"/>
-          <w:sz w:val="24"/>
-        </w:rPr>
-        <w:t>DESENVOLVIMENTO DE SISTEMAS</w:t>
-      </w:r>
-    </w:p>
-    <w:p>
-      <w:pPr>
-        <w:jc w:val="center"/>
-        <w:rPr>
-          <w:rFonts w:ascii="Arial" w:hAnsi="Arial" w:cs="Arial"/>
-          <w:sz w:val="24"/>
-        </w:rPr>
-      </w:pPr>
-    </w:p>
-    <w:p>
-      <w:pPr>
-        <w:jc w:val="center"/>
-        <w:rPr>
-          <w:rFonts w:ascii="Arial" w:hAnsi="Arial" w:cs="Arial"/>
-          <w:sz w:val="24"/>
-        </w:rPr>
-      </w:pPr>
-    </w:p>
-    <w:p>
-      <w:pPr>
-        <w:jc w:val="center"/>
-        <w:rPr>
-          <w:rFonts w:ascii="Arial" w:hAnsi="Arial" w:cs="Arial"/>
-          <w:sz w:val="24"/>
-        </w:rPr>
-      </w:pPr>
-    </w:p>
-    <w:p>
-      <w:pPr>
-        <w:jc w:val="center"/>
-        <w:rPr>
-          <w:rFonts w:ascii="Arial" w:hAnsi="Arial" w:cs="Arial"/>
-          <w:sz w:val="24"/>
-        </w:rPr>
-      </w:pPr>
-    </w:p>
-    <w:p>
-      <w:pPr>
-        <w:jc w:val="center"/>
-        <w:rPr>
-          <w:rFonts w:ascii="Arial" w:hAnsi="Arial" w:cs="Arial"/>
-          <w:sz w:val="24"/>
-        </w:rPr>
-      </w:pPr>
-    </w:p>
-    <w:p>
-      <w:pPr>
-        <w:jc w:val="center"/>
-        <w:rPr>
-          <w:rFonts w:ascii="Arial" w:hAnsi="Arial" w:cs="Arial"/>
-          <w:sz w:val="24"/>
-        </w:rPr>
-      </w:pPr>
-      <w:r>
-        <w:rPr>
-          <w:rFonts w:ascii="Arial" w:hAnsi="Arial" w:cs="Arial"/>
-          <w:sz w:val="24"/>
-        </w:rPr>
-        <w:t>CARLOS HETIEL PINHEIRO SILVA</w:t>
-      </w:r>
-    </w:p>
-    <w:p>
-      <w:pPr>
-        <w:jc w:val="center"/>
-        <w:rPr>
-          <w:rFonts w:ascii="Arial" w:hAnsi="Arial" w:cs="Arial"/>
-          <w:sz w:val="24"/>
-        </w:rPr>
-      </w:pPr>
-      <w:r>
-        <w:rPr>
-          <w:rFonts w:ascii="Arial" w:hAnsi="Arial" w:cs="Arial"/>
-          <w:sz w:val="24"/>
-        </w:rPr>
-        <w:t>GUSTAVO FELICIANO FONSECA</w:t>
-      </w:r>
-    </w:p>
-    <w:p>
-      <w:pPr>
-        <w:jc w:val="center"/>
-        <w:rPr>
-          <w:rFonts w:ascii="Arial" w:hAnsi="Arial" w:cs="Arial"/>
-          <w:sz w:val="24"/>
-        </w:rPr>
-      </w:pPr>
-      <w:r>
-        <w:rPr>
-          <w:rFonts w:ascii="Arial" w:hAnsi="Arial" w:cs="Arial"/>
-          <w:sz w:val="24"/>
-        </w:rPr>
-        <w:t>JULIA RODRIGUES ROCHA FRANCO DE FREITAS</w:t>
-      </w:r>
-    </w:p>
-    <w:p>
-      <w:pPr>
-        <w:jc w:val="center"/>
-        <w:rPr>
-          <w:rFonts w:ascii="Arial" w:hAnsi="Arial" w:cs="Arial"/>
-          <w:sz w:val="24"/>
-        </w:rPr>
-      </w:pPr>
-      <w:r>
-        <w:rPr>
-          <w:rFonts w:ascii="Arial" w:hAnsi="Arial" w:cs="Arial"/>
-          <w:sz w:val="24"/>
-        </w:rPr>
-        <w:t>MARCOS GABRIEL CESAR VELOSO</w:t>
-      </w:r>
-    </w:p>
-    <w:p>
-      <w:pPr>
-        <w:jc w:val="center"/>
-        <w:rPr>
-          <w:rFonts w:ascii="Arial" w:hAnsi="Arial" w:cs="Arial"/>
-          <w:sz w:val="24"/>
-        </w:rPr>
-      </w:pPr>
-      <w:r>
-        <w:rPr>
-          <w:rFonts w:ascii="Arial" w:hAnsi="Arial" w:cs="Arial"/>
-          <w:sz w:val="24"/>
-        </w:rPr>
-        <w:t>RENAN BOMFIM DE SOUSA NIXDORF</w:t>
-      </w:r>
-    </w:p>
-    <w:p>
-      <w:pPr>
-        <w:jc w:val="center"/>
-        <w:rPr>
-          <w:rFonts w:ascii="Arial" w:hAnsi="Arial" w:cs="Arial"/>
-          <w:sz w:val="24"/>
-        </w:rPr>
-      </w:pPr>
-    </w:p>
-    <w:p>
-      <w:pPr>
-        <w:jc w:val="center"/>
-        <w:rPr>
-          <w:rFonts w:ascii="Arial" w:hAnsi="Arial" w:cs="Arial"/>
-          <w:sz w:val="24"/>
-        </w:rPr>
-      </w:pPr>
-    </w:p>
-    <w:p>
-      <w:pPr>
-        <w:jc w:val="center"/>
-        <w:rPr>
-          <w:rFonts w:ascii="Arial" w:hAnsi="Arial" w:cs="Arial"/>
-          <w:sz w:val="24"/>
-        </w:rPr>
-      </w:pPr>
-    </w:p>
-    <w:p>
-      <w:pPr>
-        <w:jc w:val="center"/>
-        <w:rPr>
-          <w:rFonts w:ascii="Arial" w:hAnsi="Arial" w:cs="Arial"/>
-          <w:sz w:val="24"/>
-        </w:rPr>
-      </w:pPr>
-    </w:p>
-    <w:p>
-      <w:pPr>
-        <w:jc w:val="center"/>
-        <w:rPr>
-          <w:rFonts w:ascii="Arial" w:hAnsi="Arial" w:cs="Arial"/>
-          <w:sz w:val="24"/>
-        </w:rPr>
-      </w:pPr>
-    </w:p>
-    <w:p>
-      <w:pPr>
-        <w:jc w:val="center"/>
-        <w:rPr>
-          <w:rFonts w:ascii="Arial" w:hAnsi="Arial" w:cs="Arial"/>
-          <w:sz w:val="24"/>
-        </w:rPr>
-      </w:pPr>
-    </w:p>
-    <w:p>
-      <w:pPr>
-        <w:jc w:val="center"/>
-        <w:rPr>
-          <w:rFonts w:ascii="Arial" w:hAnsi="Arial" w:cs="Arial"/>
-          <w:b/>
-          <w:sz w:val="24"/>
-        </w:rPr>
-      </w:pPr>
-      <w:r>
-        <w:rPr>
-          <w:rFonts w:ascii="Arial" w:hAnsi="Arial" w:cs="Arial"/>
-          <w:b/>
+          <w:b/>
+          <w:bCs/>
+          <w:sz w:val="24"/>
+        </w:rPr>
+      </w:pPr>
+      <w:r>
+        <w:rPr>
+          <w:rFonts w:ascii="Arial" w:hAnsi="Arial" w:cs="Arial"/>
+          <w:b/>
+          <w:bCs/>
+          <w:sz w:val="24"/>
+        </w:rPr>
+        <w:t>Desenvolvimento De Sistemas</w:t>
+      </w:r>
+    </w:p>
+    <w:p>
+      <w:pPr>
+        <w:jc w:val="center"/>
+        <w:rPr>
+          <w:rFonts w:ascii="Arial" w:hAnsi="Arial" w:cs="Arial"/>
+          <w:b/>
+          <w:bCs/>
+          <w:sz w:val="24"/>
+        </w:rPr>
+      </w:pPr>
+    </w:p>
+    <w:p>
+      <w:pPr>
+        <w:jc w:val="center"/>
+        <w:rPr>
+          <w:rFonts w:ascii="Arial" w:hAnsi="Arial" w:cs="Arial"/>
+          <w:b/>
+          <w:bCs/>
+          <w:sz w:val="24"/>
+        </w:rPr>
+      </w:pPr>
+    </w:p>
+    <w:p>
+      <w:pPr>
+        <w:jc w:val="center"/>
+        <w:rPr>
+          <w:rFonts w:ascii="Arial" w:hAnsi="Arial" w:cs="Arial"/>
+          <w:b/>
+          <w:bCs/>
+          <w:sz w:val="24"/>
+        </w:rPr>
+      </w:pPr>
+    </w:p>
+    <w:p>
+      <w:pPr>
+        <w:jc w:val="center"/>
+        <w:rPr>
+          <w:rFonts w:ascii="Arial" w:hAnsi="Arial" w:cs="Arial"/>
+          <w:b/>
+          <w:bCs/>
+          <w:sz w:val="24"/>
+        </w:rPr>
+      </w:pPr>
+    </w:p>
+    <w:p>
+      <w:pPr>
+        <w:jc w:val="center"/>
+        <w:rPr>
+          <w:rFonts w:ascii="Arial" w:hAnsi="Arial" w:cs="Arial"/>
+          <w:b/>
+          <w:bCs/>
+          <w:sz w:val="24"/>
+        </w:rPr>
+      </w:pPr>
+    </w:p>
+    <w:p>
+      <w:pPr>
+        <w:jc w:val="center"/>
+        <w:rPr>
+          <w:rFonts w:ascii="Arial" w:hAnsi="Arial" w:cs="Arial"/>
+          <w:b/>
+          <w:bCs/>
+          <w:sz w:val="24"/>
+        </w:rPr>
+      </w:pPr>
+      <w:r>
+        <w:rPr>
+          <w:rFonts w:ascii="Arial" w:hAnsi="Arial" w:cs="Arial"/>
+          <w:b/>
+          <w:bCs/>
+          <w:sz w:val="24"/>
+        </w:rPr>
+        <w:t xml:space="preserve">Carlos </w:t>
+      </w:r>
+      <w:proofErr w:type="spellStart"/>
+      <w:r>
+        <w:rPr>
+          <w:rFonts w:ascii="Arial" w:hAnsi="Arial" w:cs="Arial"/>
+          <w:b/>
+          <w:bCs/>
+          <w:sz w:val="24"/>
+        </w:rPr>
+        <w:t>Hetiel</w:t>
+      </w:r>
+      <w:proofErr w:type="spellEnd"/>
+      <w:r>
+        <w:rPr>
+          <w:rFonts w:ascii="Arial" w:hAnsi="Arial" w:cs="Arial"/>
+          <w:b/>
+          <w:bCs/>
+          <w:sz w:val="24"/>
+        </w:rPr>
+        <w:t xml:space="preserve"> Pinheiro Silva</w:t>
+      </w:r>
+    </w:p>
+    <w:p>
+      <w:pPr>
+        <w:jc w:val="center"/>
+        <w:rPr>
+          <w:rFonts w:ascii="Arial" w:hAnsi="Arial" w:cs="Arial"/>
+          <w:b/>
+          <w:bCs/>
+          <w:sz w:val="24"/>
+        </w:rPr>
+      </w:pPr>
+      <w:r>
+        <w:rPr>
+          <w:rFonts w:ascii="Arial" w:hAnsi="Arial" w:cs="Arial"/>
+          <w:b/>
+          <w:bCs/>
+          <w:sz w:val="24"/>
+        </w:rPr>
+        <w:t>Gustavo Feliciano Fonseca</w:t>
+      </w:r>
+    </w:p>
+    <w:p>
+      <w:pPr>
+        <w:jc w:val="center"/>
+        <w:rPr>
+          <w:rFonts w:ascii="Arial" w:hAnsi="Arial" w:cs="Arial"/>
+          <w:b/>
+          <w:bCs/>
+          <w:sz w:val="24"/>
+        </w:rPr>
+      </w:pPr>
+      <w:r>
+        <w:rPr>
+          <w:rFonts w:ascii="Arial" w:hAnsi="Arial" w:cs="Arial"/>
+          <w:b/>
+          <w:bCs/>
+          <w:sz w:val="24"/>
+        </w:rPr>
+        <w:t>Julia Rodrigues Rocha Franco De Freitas</w:t>
+      </w:r>
+    </w:p>
+    <w:p>
+      <w:pPr>
+        <w:jc w:val="center"/>
+        <w:rPr>
+          <w:rFonts w:ascii="Arial" w:hAnsi="Arial" w:cs="Arial"/>
+          <w:b/>
+          <w:bCs/>
+          <w:sz w:val="24"/>
+        </w:rPr>
+      </w:pPr>
+      <w:r>
+        <w:rPr>
+          <w:rFonts w:ascii="Arial" w:hAnsi="Arial" w:cs="Arial"/>
+          <w:b/>
+          <w:bCs/>
+          <w:sz w:val="24"/>
+        </w:rPr>
+        <w:t>Marcos Gabriel Cesar Veloso</w:t>
+      </w:r>
+    </w:p>
+    <w:p>
+      <w:pPr>
+        <w:jc w:val="center"/>
+        <w:rPr>
+          <w:rFonts w:ascii="Arial" w:hAnsi="Arial" w:cs="Arial"/>
+          <w:b/>
+          <w:bCs/>
+          <w:sz w:val="24"/>
+        </w:rPr>
+      </w:pPr>
+      <w:r>
+        <w:rPr>
+          <w:rFonts w:ascii="Arial" w:hAnsi="Arial" w:cs="Arial"/>
+          <w:b/>
+          <w:bCs/>
+          <w:sz w:val="24"/>
+        </w:rPr>
+        <w:t xml:space="preserve">Renan Bomfim De Sousa </w:t>
+      </w:r>
+      <w:proofErr w:type="spellStart"/>
+      <w:r>
+        <w:rPr>
+          <w:rFonts w:ascii="Arial" w:hAnsi="Arial" w:cs="Arial"/>
+          <w:b/>
+          <w:bCs/>
+          <w:sz w:val="24"/>
+        </w:rPr>
+        <w:t>Nixdorf</w:t>
+      </w:r>
+      <w:proofErr w:type="spellEnd"/>
+    </w:p>
+    <w:p>
+      <w:pPr>
+        <w:jc w:val="center"/>
+        <w:rPr>
+          <w:rFonts w:ascii="Arial" w:hAnsi="Arial" w:cs="Arial"/>
+          <w:b/>
+          <w:bCs/>
+          <w:sz w:val="24"/>
+        </w:rPr>
+      </w:pPr>
+    </w:p>
+    <w:p>
+      <w:pPr>
+        <w:jc w:val="center"/>
+        <w:rPr>
+          <w:rFonts w:ascii="Arial" w:hAnsi="Arial" w:cs="Arial"/>
+          <w:b/>
+          <w:bCs/>
+          <w:sz w:val="24"/>
+        </w:rPr>
+      </w:pPr>
+    </w:p>
+    <w:p>
+      <w:pPr>
+        <w:jc w:val="center"/>
+        <w:rPr>
+          <w:rFonts w:ascii="Arial" w:hAnsi="Arial" w:cs="Arial"/>
+          <w:b/>
+          <w:bCs/>
+          <w:sz w:val="24"/>
+        </w:rPr>
+      </w:pPr>
+    </w:p>
+    <w:p>
+      <w:pPr>
+        <w:jc w:val="center"/>
+        <w:rPr>
+          <w:rFonts w:ascii="Arial" w:hAnsi="Arial" w:cs="Arial"/>
+          <w:b/>
+          <w:bCs/>
+          <w:sz w:val="24"/>
+        </w:rPr>
+      </w:pPr>
+    </w:p>
+    <w:p>
+      <w:pPr>
+        <w:jc w:val="center"/>
+        <w:rPr>
+          <w:rFonts w:ascii="Arial" w:hAnsi="Arial" w:cs="Arial"/>
+          <w:b/>
+          <w:bCs/>
+          <w:sz w:val="24"/>
+        </w:rPr>
+      </w:pPr>
+    </w:p>
+    <w:p>
+      <w:pPr>
+        <w:jc w:val="center"/>
+        <w:rPr>
+          <w:rFonts w:ascii="Arial" w:hAnsi="Arial" w:cs="Arial"/>
+          <w:b/>
+          <w:bCs/>
+          <w:sz w:val="24"/>
+        </w:rPr>
+      </w:pPr>
+    </w:p>
+    <w:p>
+      <w:pPr>
+        <w:jc w:val="center"/>
+        <w:rPr>
+          <w:rFonts w:ascii="Arial" w:hAnsi="Arial" w:cs="Arial"/>
+          <w:b/>
+          <w:bCs/>
+          <w:sz w:val="24"/>
+        </w:rPr>
+      </w:pPr>
+      <w:r>
+        <w:rPr>
+          <w:rFonts w:ascii="Arial" w:hAnsi="Arial" w:cs="Arial"/>
+          <w:b/>
+          <w:bCs/>
           <w:sz w:val="24"/>
         </w:rPr>
         <w:t>VACINEI: CARTEIRA DE VACINA ONLINE</w:t>
@@ -252,99 +339,123 @@
         <w:jc w:val="center"/>
         <w:rPr>
           <w:rFonts w:ascii="Arial" w:hAnsi="Arial" w:cs="Arial"/>
-          <w:sz w:val="24"/>
-        </w:rPr>
-      </w:pPr>
-    </w:p>
-    <w:p>
-      <w:pPr>
-        <w:jc w:val="center"/>
-        <w:rPr>
-          <w:rFonts w:ascii="Arial" w:hAnsi="Arial" w:cs="Arial"/>
-          <w:sz w:val="24"/>
-        </w:rPr>
-      </w:pPr>
-    </w:p>
-    <w:p>
-      <w:pPr>
-        <w:jc w:val="center"/>
-        <w:rPr>
-          <w:rFonts w:ascii="Arial" w:hAnsi="Arial" w:cs="Arial"/>
-          <w:sz w:val="24"/>
-        </w:rPr>
-      </w:pPr>
-    </w:p>
-    <w:p>
-      <w:pPr>
-        <w:jc w:val="center"/>
-        <w:rPr>
-          <w:rFonts w:ascii="Arial" w:hAnsi="Arial" w:cs="Arial"/>
-          <w:sz w:val="24"/>
-        </w:rPr>
-      </w:pPr>
-    </w:p>
-    <w:p>
-      <w:pPr>
-        <w:jc w:val="center"/>
-        <w:rPr>
-          <w:rFonts w:ascii="Arial" w:hAnsi="Arial" w:cs="Arial"/>
-          <w:sz w:val="24"/>
-        </w:rPr>
-      </w:pPr>
-    </w:p>
-    <w:p>
-      <w:pPr>
-        <w:jc w:val="center"/>
-        <w:rPr>
-          <w:rFonts w:ascii="Arial" w:hAnsi="Arial" w:cs="Arial"/>
-          <w:sz w:val="24"/>
-        </w:rPr>
-      </w:pPr>
-    </w:p>
-    <w:p>
-      <w:pPr>
-        <w:rPr>
-          <w:rFonts w:ascii="Arial" w:hAnsi="Arial" w:cs="Arial"/>
-          <w:sz w:val="24"/>
-        </w:rPr>
-      </w:pPr>
-    </w:p>
-    <w:p>
-      <w:pPr>
-        <w:jc w:val="center"/>
-        <w:rPr>
-          <w:rFonts w:ascii="Arial" w:hAnsi="Arial" w:cs="Arial"/>
-          <w:sz w:val="24"/>
-        </w:rPr>
-      </w:pPr>
-    </w:p>
-    <w:p>
-      <w:pPr>
-        <w:jc w:val="center"/>
-        <w:rPr>
-          <w:rFonts w:ascii="Arial" w:hAnsi="Arial" w:cs="Arial"/>
-          <w:sz w:val="24"/>
-        </w:rPr>
-      </w:pPr>
-      <w:r>
-        <w:rPr>
-          <w:rFonts w:ascii="Arial" w:hAnsi="Arial" w:cs="Arial"/>
-          <w:sz w:val="24"/>
-        </w:rPr>
-        <w:t>SÂO PAULO – SP</w:t>
-      </w:r>
-    </w:p>
-    <w:p>
-      <w:pPr>
-        <w:jc w:val="center"/>
-        <w:rPr>
-          <w:rFonts w:ascii="Arial" w:hAnsi="Arial" w:cs="Arial"/>
-          <w:sz w:val="24"/>
-        </w:rPr>
-      </w:pPr>
-      <w:r>
-        <w:rPr>
-          <w:rFonts w:ascii="Arial" w:hAnsi="Arial" w:cs="Arial"/>
+          <w:b/>
+          <w:bCs/>
+          <w:sz w:val="24"/>
+        </w:rPr>
+      </w:pPr>
+    </w:p>
+    <w:p>
+      <w:pPr>
+        <w:jc w:val="center"/>
+        <w:rPr>
+          <w:rFonts w:ascii="Arial" w:hAnsi="Arial" w:cs="Arial"/>
+          <w:b/>
+          <w:bCs/>
+          <w:sz w:val="24"/>
+        </w:rPr>
+      </w:pPr>
+    </w:p>
+    <w:p>
+      <w:pPr>
+        <w:jc w:val="center"/>
+        <w:rPr>
+          <w:rFonts w:ascii="Arial" w:hAnsi="Arial" w:cs="Arial"/>
+          <w:b/>
+          <w:bCs/>
+          <w:sz w:val="24"/>
+        </w:rPr>
+      </w:pPr>
+    </w:p>
+    <w:p>
+      <w:pPr>
+        <w:jc w:val="center"/>
+        <w:rPr>
+          <w:rFonts w:ascii="Arial" w:hAnsi="Arial" w:cs="Arial"/>
+          <w:b/>
+          <w:bCs/>
+          <w:sz w:val="24"/>
+        </w:rPr>
+      </w:pPr>
+    </w:p>
+    <w:p>
+      <w:pPr>
+        <w:jc w:val="center"/>
+        <w:rPr>
+          <w:rFonts w:ascii="Arial" w:hAnsi="Arial" w:cs="Arial"/>
+          <w:b/>
+          <w:bCs/>
+          <w:sz w:val="24"/>
+        </w:rPr>
+      </w:pPr>
+    </w:p>
+    <w:p>
+      <w:pPr>
+        <w:jc w:val="center"/>
+        <w:rPr>
+          <w:rFonts w:ascii="Arial" w:hAnsi="Arial" w:cs="Arial"/>
+          <w:b/>
+          <w:bCs/>
+          <w:sz w:val="24"/>
+        </w:rPr>
+      </w:pPr>
+    </w:p>
+    <w:p>
+      <w:pPr>
+        <w:rPr>
+          <w:rFonts w:ascii="Arial" w:hAnsi="Arial" w:cs="Arial"/>
+          <w:b/>
+          <w:bCs/>
+          <w:sz w:val="24"/>
+        </w:rPr>
+      </w:pPr>
+    </w:p>
+    <w:p>
+      <w:pPr>
+        <w:jc w:val="center"/>
+        <w:rPr>
+          <w:rFonts w:ascii="Arial" w:hAnsi="Arial" w:cs="Arial"/>
+          <w:b/>
+          <w:bCs/>
+          <w:sz w:val="24"/>
+        </w:rPr>
+      </w:pPr>
+    </w:p>
+    <w:p>
+      <w:pPr>
+        <w:jc w:val="center"/>
+        <w:rPr>
+          <w:rFonts w:ascii="Arial" w:hAnsi="Arial" w:cs="Arial"/>
+          <w:b/>
+          <w:bCs/>
+          <w:sz w:val="24"/>
+        </w:rPr>
+      </w:pPr>
+      <w:r>
+        <w:rPr>
+          <w:rFonts w:ascii="Arial" w:hAnsi="Arial" w:cs="Arial"/>
+          <w:b/>
+          <w:bCs/>
+          <w:sz w:val="24"/>
+        </w:rPr>
+        <w:t>São Paulo</w:t>
+      </w:r>
+    </w:p>
+    <w:p>
+      <w:pPr>
+        <w:jc w:val="center"/>
+        <w:rPr>
+          <w:rFonts w:ascii="Arial" w:hAnsi="Arial" w:cs="Arial"/>
+          <w:b/>
+          <w:bCs/>
+          <w:sz w:val="24"/>
+        </w:rPr>
+      </w:pPr>
+      <w:r>
+        <w:rPr>
+          <w:rFonts w:ascii="Arial" w:hAnsi="Arial" w:cs="Arial"/>
+          <w:b/>
+          <w:bCs/>
           <w:sz w:val="24"/>
         </w:rPr>
         <w:t>2020</w:t>
@@ -355,112 +466,169 @@
         <w:jc w:val="center"/>
         <w:rPr>
           <w:rFonts w:ascii="Arial" w:hAnsi="Arial" w:cs="Arial"/>
-          <w:sz w:val="24"/>
-        </w:rPr>
-      </w:pPr>
-      <w:r>
-        <w:rPr>
-          <w:rFonts w:ascii="Arial" w:hAnsi="Arial" w:cs="Arial"/>
+          <w:b/>
+          <w:bCs/>
+          <w:sz w:val="24"/>
+        </w:rPr>
+      </w:pPr>
+      <w:r>
+        <w:rPr>
+          <w:rFonts w:ascii="Arial" w:hAnsi="Arial" w:cs="Arial"/>
+          <w:b/>
+          <w:bCs/>
           <w:sz w:val="24"/>
         </w:rPr>
         <w:lastRenderedPageBreak/>
-        <w:t>CARLOS HETIEL PINHEIRO SILVA</w:t>
-      </w:r>
-    </w:p>
-    <w:p>
-      <w:pPr>
-        <w:jc w:val="center"/>
-        <w:rPr>
-          <w:rFonts w:ascii="Arial" w:hAnsi="Arial" w:cs="Arial"/>
-          <w:sz w:val="24"/>
-        </w:rPr>
-      </w:pPr>
-      <w:r>
-        <w:rPr>
-          <w:rFonts w:ascii="Arial" w:hAnsi="Arial" w:cs="Arial"/>
-          <w:sz w:val="24"/>
-        </w:rPr>
-        <w:t>GUSTAVO FELICIANO FONSECA</w:t>
-      </w:r>
-    </w:p>
-    <w:p>
-      <w:pPr>
-        <w:jc w:val="center"/>
-        <w:rPr>
-          <w:rFonts w:ascii="Arial" w:hAnsi="Arial" w:cs="Arial"/>
-          <w:sz w:val="24"/>
-        </w:rPr>
-      </w:pPr>
-      <w:r>
-        <w:rPr>
-          <w:rFonts w:ascii="Arial" w:hAnsi="Arial" w:cs="Arial"/>
-          <w:sz w:val="24"/>
-        </w:rPr>
-        <w:t>JULIA RODRIGUES ROCHA FRANCO DE FREITAS</w:t>
-      </w:r>
-    </w:p>
-    <w:p>
-      <w:pPr>
-        <w:jc w:val="center"/>
-        <w:rPr>
-          <w:rFonts w:ascii="Arial" w:hAnsi="Arial" w:cs="Arial"/>
-          <w:sz w:val="24"/>
-        </w:rPr>
-      </w:pPr>
-      <w:r>
-        <w:rPr>
-          <w:rFonts w:ascii="Arial" w:hAnsi="Arial" w:cs="Arial"/>
-          <w:sz w:val="24"/>
-        </w:rPr>
-        <w:t>MARCOS GABRIEL CESAR VELOSO</w:t>
-      </w:r>
-    </w:p>
-    <w:p>
-      <w:pPr>
-        <w:jc w:val="center"/>
-        <w:rPr>
-          <w:rFonts w:ascii="Arial" w:hAnsi="Arial" w:cs="Arial"/>
-          <w:sz w:val="24"/>
-        </w:rPr>
-      </w:pPr>
-      <w:r>
-        <w:rPr>
-          <w:rFonts w:ascii="Arial" w:hAnsi="Arial" w:cs="Arial"/>
-          <w:sz w:val="24"/>
-        </w:rPr>
-        <w:t>RENAN BOMFIM DE SOUSA NIXDORF</w:t>
-      </w:r>
-    </w:p>
-    <w:p>
-      <w:pPr>
-        <w:jc w:val="center"/>
-        <w:rPr>
-          <w:rFonts w:ascii="Arial" w:hAnsi="Arial" w:cs="Arial"/>
-          <w:sz w:val="24"/>
-        </w:rPr>
-      </w:pPr>
-    </w:p>
-    <w:p>
-      <w:pPr>
-        <w:jc w:val="center"/>
-        <w:rPr>
-          <w:rFonts w:ascii="Arial" w:hAnsi="Arial" w:cs="Arial"/>
-          <w:sz w:val="24"/>
-        </w:rPr>
-      </w:pPr>
-    </w:p>
-    <w:p>
-      <w:pPr>
-        <w:jc w:val="center"/>
-        <w:rPr>
-          <w:rFonts w:ascii="Arial" w:hAnsi="Arial" w:cs="Arial"/>
-          <w:sz w:val="24"/>
-        </w:rPr>
-      </w:pPr>
-    </w:p>
-    <w:p>
-      <w:pPr>
-        <w:jc w:val="center"/>
+        <w:t xml:space="preserve">Carlos </w:t>
+      </w:r>
+      <w:proofErr w:type="spellStart"/>
+      <w:r>
+        <w:rPr>
+          <w:rFonts w:ascii="Arial" w:hAnsi="Arial" w:cs="Arial"/>
+          <w:b/>
+          <w:bCs/>
+          <w:sz w:val="24"/>
+        </w:rPr>
+        <w:t>Hetiel</w:t>
+      </w:r>
+      <w:proofErr w:type="spellEnd"/>
+      <w:r>
+        <w:rPr>
+          <w:rFonts w:ascii="Arial" w:hAnsi="Arial" w:cs="Arial"/>
+          <w:b/>
+          <w:bCs/>
+          <w:sz w:val="24"/>
+        </w:rPr>
+        <w:t xml:space="preserve"> Pinheiro Silva</w:t>
+      </w:r>
+    </w:p>
+    <w:p>
+      <w:pPr>
+        <w:jc w:val="center"/>
+        <w:rPr>
+          <w:rFonts w:ascii="Arial" w:hAnsi="Arial" w:cs="Arial"/>
+          <w:b/>
+          <w:bCs/>
+          <w:sz w:val="24"/>
+        </w:rPr>
+      </w:pPr>
+      <w:r>
+        <w:rPr>
+          <w:rFonts w:ascii="Arial" w:hAnsi="Arial" w:cs="Arial"/>
+          <w:b/>
+          <w:bCs/>
+          <w:sz w:val="24"/>
+        </w:rPr>
+        <w:t>Gustavo Feliciano Fonseca</w:t>
+      </w:r>
+    </w:p>
+    <w:p>
+      <w:pPr>
+        <w:jc w:val="center"/>
+        <w:rPr>
+          <w:rFonts w:ascii="Arial" w:hAnsi="Arial" w:cs="Arial"/>
+          <w:b/>
+          <w:bCs/>
+          <w:sz w:val="24"/>
+        </w:rPr>
+      </w:pPr>
+      <w:r>
+        <w:rPr>
+          <w:rFonts w:ascii="Arial" w:hAnsi="Arial" w:cs="Arial"/>
+          <w:b/>
+          <w:bCs/>
+          <w:sz w:val="24"/>
+        </w:rPr>
+        <w:t>Julia Rodrigues Rocha Franco De Freitas</w:t>
+      </w:r>
+    </w:p>
+    <w:p>
+      <w:pPr>
+        <w:jc w:val="center"/>
+        <w:rPr>
+          <w:rFonts w:ascii="Arial" w:hAnsi="Arial" w:cs="Arial"/>
+          <w:b/>
+          <w:bCs/>
+          <w:sz w:val="24"/>
+        </w:rPr>
+      </w:pPr>
+      <w:r>
+        <w:rPr>
+          <w:rFonts w:ascii="Arial" w:hAnsi="Arial" w:cs="Arial"/>
+          <w:b/>
+          <w:bCs/>
+          <w:sz w:val="24"/>
+        </w:rPr>
+        <w:t>Marcos Gabriel Cesar Veloso</w:t>
+      </w:r>
+    </w:p>
+    <w:p>
+      <w:pPr>
+        <w:jc w:val="center"/>
+        <w:rPr>
+          <w:rFonts w:ascii="Arial" w:hAnsi="Arial" w:cs="Arial"/>
+          <w:b/>
+          <w:bCs/>
+          <w:sz w:val="24"/>
+        </w:rPr>
+      </w:pPr>
+      <w:r>
+        <w:rPr>
+          <w:rFonts w:ascii="Arial" w:hAnsi="Arial" w:cs="Arial"/>
+          <w:b/>
+          <w:bCs/>
+          <w:sz w:val="24"/>
+        </w:rPr>
+        <w:t xml:space="preserve">Renan Bomfim De Sousa </w:t>
+      </w:r>
+      <w:proofErr w:type="spellStart"/>
+      <w:r>
+        <w:rPr>
+          <w:rFonts w:ascii="Arial" w:hAnsi="Arial" w:cs="Arial"/>
+          <w:b/>
+          <w:bCs/>
+          <w:sz w:val="24"/>
+        </w:rPr>
+        <w:t>Nixdorf</w:t>
+      </w:r>
+      <w:proofErr w:type="spellEnd"/>
+    </w:p>
+    <w:p>
+      <w:pPr>
+        <w:jc w:val="center"/>
+        <w:rPr>
+          <w:rFonts w:ascii="Arial" w:hAnsi="Arial" w:cs="Arial"/>
+          <w:sz w:val="24"/>
+        </w:rPr>
+      </w:pPr>
+    </w:p>
+    <w:p>
+      <w:pPr>
+        <w:jc w:val="center"/>
+        <w:rPr>
+          <w:rFonts w:ascii="Arial" w:hAnsi="Arial" w:cs="Arial"/>
+          <w:sz w:val="24"/>
+        </w:rPr>
+      </w:pPr>
+    </w:p>
+    <w:p>
+      <w:pPr>
+        <w:rPr>
+          <w:rFonts w:ascii="Arial" w:hAnsi="Arial" w:cs="Arial"/>
+          <w:sz w:val="24"/>
+        </w:rPr>
+      </w:pPr>
+    </w:p>
+    <w:p>
+      <w:pPr>
+        <w:rPr>
+          <w:rFonts w:ascii="Arial" w:hAnsi="Arial" w:cs="Arial"/>
+          <w:sz w:val="24"/>
+        </w:rPr>
+      </w:pPr>
+    </w:p>
+    <w:p>
+      <w:pPr>
         <w:rPr>
           <w:rFonts w:ascii="Arial" w:hAnsi="Arial" w:cs="Arial"/>
           <w:sz w:val="24"/>
@@ -530,20 +698,14 @@
     </w:p>
     <w:p>
       <w:pPr>
-        <w:rPr>
-          <w:rFonts w:ascii="Arial" w:hAnsi="Arial" w:cs="Arial"/>
-          <w:sz w:val="24"/>
-        </w:rPr>
-      </w:pPr>
-    </w:p>
-    <w:p>
-      <w:pPr>
-        <w:jc w:val="center"/>
-        <w:rPr>
-          <w:rFonts w:ascii="Arial" w:hAnsi="Arial" w:cs="Arial"/>
-          <w:sz w:val="24"/>
-        </w:rPr>
-      </w:pPr>
+        <w:jc w:val="center"/>
+        <w:rPr>
+          <w:rFonts w:ascii="Arial" w:hAnsi="Arial" w:cs="Arial"/>
+          <w:sz w:val="24"/>
+        </w:rPr>
+      </w:pPr>
+      <w:bookmarkStart w:id="0" w:name="_GoBack"/>
+      <w:bookmarkEnd w:id="0"/>
     </w:p>
     <w:p>
       <w:pPr>
@@ -698,6 +860,8 @@
         <w:jc w:val="center"/>
         <w:rPr>
           <w:rFonts w:ascii="Arial" w:hAnsi="Arial" w:cs="Arial"/>
+          <w:b/>
+          <w:bCs/>
           <w:sz w:val="20"/>
         </w:rPr>
       </w:pPr>
@@ -708,36 +872,37 @@
         <w:jc w:val="center"/>
         <w:rPr>
           <w:rFonts w:ascii="Arial" w:hAnsi="Arial" w:cs="Arial"/>
-          <w:sz w:val="24"/>
-        </w:rPr>
-      </w:pPr>
-      <w:r>
-        <w:rPr>
-          <w:rFonts w:ascii="Arial" w:hAnsi="Arial" w:cs="Arial"/>
-          <w:sz w:val="24"/>
-        </w:rPr>
-        <w:t>S</w:t>
-      </w:r>
-      <w:r>
-        <w:rPr>
-          <w:rFonts w:ascii="Arial" w:hAnsi="Arial" w:cs="Arial"/>
-          <w:sz w:val="24"/>
-        </w:rPr>
-        <w:t>ÃO PAULO – SP</w:t>
-      </w:r>
-    </w:p>
-    <w:p>
-      <w:pPr>
-        <w:spacing w:line="360" w:lineRule="auto"/>
-        <w:jc w:val="center"/>
-        <w:rPr>
-          <w:rFonts w:ascii="Arial" w:hAnsi="Arial" w:cs="Arial"/>
-          <w:sz w:val="24"/>
-        </w:rPr>
-      </w:pPr>
-      <w:r>
-        <w:rPr>
-          <w:rFonts w:ascii="Arial" w:hAnsi="Arial" w:cs="Arial"/>
+          <w:b/>
+          <w:bCs/>
+          <w:sz w:val="24"/>
+        </w:rPr>
+      </w:pPr>
+      <w:r>
+        <w:rPr>
+          <w:rFonts w:ascii="Arial" w:hAnsi="Arial" w:cs="Arial"/>
+          <w:b/>
+          <w:bCs/>
+          <w:sz w:val="24"/>
+        </w:rPr>
+        <w:t>São Paulo</w:t>
+      </w:r>
+    </w:p>
+    <w:p>
+      <w:pPr>
+        <w:spacing w:line="360" w:lineRule="auto"/>
+        <w:jc w:val="center"/>
+        <w:rPr>
+          <w:rFonts w:ascii="Arial" w:hAnsi="Arial" w:cs="Arial"/>
+          <w:b/>
+          <w:bCs/>
+          <w:sz w:val="24"/>
+        </w:rPr>
+      </w:pPr>
+      <w:r>
+        <w:rPr>
+          <w:rFonts w:ascii="Arial" w:hAnsi="Arial" w:cs="Arial"/>
+          <w:b/>
+          <w:bCs/>
           <w:sz w:val="24"/>
         </w:rPr>
         <w:t>2020</w:t>
@@ -993,14 +1158,14 @@
         <w:ind w:left="357" w:hanging="357"/>
         <w:jc w:val="center"/>
       </w:pPr>
-      <w:bookmarkStart w:id="0" w:name="_Toc53503793"/>
-      <w:bookmarkStart w:id="1" w:name="_Toc53504403"/>
+      <w:bookmarkStart w:id="1" w:name="_Toc53503793"/>
+      <w:bookmarkStart w:id="2" w:name="_Toc53504403"/>
       <w:r>
         <w:lastRenderedPageBreak/>
         <w:t>RESUMO</w:t>
       </w:r>
-      <w:bookmarkEnd w:id="0"/>
       <w:bookmarkEnd w:id="1"/>
+      <w:bookmarkEnd w:id="2"/>
     </w:p>
     <w:p/>
     <w:p>
@@ -1257,14 +1422,14 @@
         <w:ind w:left="357" w:hanging="357"/>
         <w:jc w:val="center"/>
       </w:pPr>
-      <w:bookmarkStart w:id="2" w:name="_Toc53503794"/>
-      <w:bookmarkStart w:id="3" w:name="_Toc53504404"/>
+      <w:bookmarkStart w:id="3" w:name="_Toc53503794"/>
+      <w:bookmarkStart w:id="4" w:name="_Toc53504404"/>
       <w:r>
         <w:lastRenderedPageBreak/>
         <w:t>ABSTRACT</w:t>
       </w:r>
-      <w:bookmarkEnd w:id="2"/>
       <w:bookmarkEnd w:id="3"/>
+      <w:bookmarkEnd w:id="4"/>
     </w:p>
     <w:p/>
     <w:p>
@@ -1310,8 +1475,6 @@
           <w:sz w:val="24"/>
         </w:rPr>
       </w:pPr>
-      <w:bookmarkStart w:id="4" w:name="_GoBack"/>
-      <w:bookmarkEnd w:id="4"/>
     </w:p>
     <w:p>
       <w:pPr>
@@ -2665,55 +2828,7 @@
           <w:rFonts w:ascii="Arial" w:hAnsi="Arial" w:cs="Arial"/>
           <w:sz w:val="24"/>
         </w:rPr>
-        <w:t>A estrutura condicional </w:t>
-      </w:r>
-      <w:proofErr w:type="spellStart"/>
-      <w:r>
-        <w:rPr>
-          <w:rFonts w:ascii="Arial" w:hAnsi="Arial" w:cs="Arial"/>
-          <w:sz w:val="24"/>
-        </w:rPr>
-        <w:t>if</w:t>
-      </w:r>
-      <w:proofErr w:type="spellEnd"/>
-      <w:r>
-        <w:rPr>
-          <w:rFonts w:ascii="Arial" w:hAnsi="Arial" w:cs="Arial"/>
-          <w:sz w:val="24"/>
-        </w:rPr>
-        <w:t>/</w:t>
-      </w:r>
-      <w:proofErr w:type="spellStart"/>
-      <w:r>
-        <w:rPr>
-          <w:rFonts w:ascii="Arial" w:hAnsi="Arial" w:cs="Arial"/>
-          <w:sz w:val="24"/>
-        </w:rPr>
-        <w:t>else</w:t>
-      </w:r>
-      <w:proofErr w:type="spellEnd"/>
-      <w:r>
-        <w:rPr>
-          <w:rFonts w:ascii="Arial" w:hAnsi="Arial" w:cs="Arial"/>
-          <w:sz w:val="24"/>
-        </w:rPr>
-        <w:t xml:space="preserve"> é um recurso que indica quais instruções o sistema deve processar de acordo com uma expressão booleana. Assim, o sistema testa se uma condição </w:t>
-      </w:r>
-      <w:proofErr w:type="spellStart"/>
-      <w:r>
-        <w:rPr>
-          <w:rFonts w:ascii="Arial" w:hAnsi="Arial" w:cs="Arial"/>
-          <w:sz w:val="24"/>
-        </w:rPr>
-        <w:t>é</w:t>
-      </w:r>
-      <w:proofErr w:type="spellEnd"/>
-      <w:r>
-        <w:rPr>
-          <w:rFonts w:ascii="Arial" w:hAnsi="Arial" w:cs="Arial"/>
-          <w:sz w:val="24"/>
-        </w:rPr>
-        <w:t xml:space="preserve"> verdadeira e então executa comandos de acordo com esse resultado.</w:t>
+        <w:t>O tema a que se propõe</w:t>
       </w:r>
       <w:r>
         <w:rPr>
@@ -2727,39 +2842,182 @@
           <w:rFonts w:ascii="Arial" w:hAnsi="Arial" w:cs="Arial"/>
           <w:sz w:val="24"/>
         </w:rPr>
-        <w:t>Sintaxe do </w:t>
-      </w:r>
-      <w:proofErr w:type="spellStart"/>
-      <w:r>
-        <w:rPr>
-          <w:rFonts w:ascii="Arial" w:hAnsi="Arial" w:cs="Arial"/>
-          <w:sz w:val="24"/>
-        </w:rPr>
-        <w:t>if</w:t>
-      </w:r>
-      <w:proofErr w:type="spellEnd"/>
-      <w:r>
-        <w:rPr>
-          <w:rFonts w:ascii="Arial" w:hAnsi="Arial" w:cs="Arial"/>
-          <w:sz w:val="24"/>
-        </w:rPr>
-        <w:t>/</w:t>
-      </w:r>
-      <w:proofErr w:type="spellStart"/>
-      <w:r>
-        <w:rPr>
-          <w:rFonts w:ascii="Arial" w:hAnsi="Arial" w:cs="Arial"/>
-          <w:sz w:val="24"/>
-        </w:rPr>
-        <w:t>else</w:t>
-      </w:r>
-      <w:proofErr w:type="spellEnd"/>
-      <w:r>
-        <w:rPr>
-          <w:rFonts w:ascii="Arial" w:hAnsi="Arial" w:cs="Arial"/>
-          <w:sz w:val="24"/>
-        </w:rPr>
-        <w:t>:</w:t>
+        <w:t>esse trabalho é desenvolver um</w:t>
+      </w:r>
+      <w:r>
+        <w:rPr>
+          <w:rFonts w:ascii="Arial" w:hAnsi="Arial" w:cs="Arial"/>
+          <w:sz w:val="24"/>
+        </w:rPr>
+        <w:t>a aplicação</w:t>
+      </w:r>
+      <w:r>
+        <w:rPr>
+          <w:rFonts w:ascii="Arial" w:hAnsi="Arial" w:cs="Arial"/>
+          <w:sz w:val="24"/>
+        </w:rPr>
+        <w:t xml:space="preserve"> </w:t>
+      </w:r>
+      <w:r>
+        <w:rPr>
+          <w:rFonts w:ascii="Arial" w:hAnsi="Arial" w:cs="Arial"/>
+          <w:sz w:val="24"/>
+        </w:rPr>
+        <w:t>mobile</w:t>
+      </w:r>
+      <w:r>
+        <w:rPr>
+          <w:rFonts w:ascii="Arial" w:hAnsi="Arial" w:cs="Arial"/>
+          <w:sz w:val="24"/>
+        </w:rPr>
+        <w:t xml:space="preserve"> que</w:t>
+      </w:r>
+      <w:r>
+        <w:rPr>
+          <w:rFonts w:ascii="Arial" w:hAnsi="Arial" w:cs="Arial"/>
+          <w:sz w:val="24"/>
+        </w:rPr>
+        <w:t xml:space="preserve"> </w:t>
+      </w:r>
+      <w:r>
+        <w:rPr>
+          <w:rFonts w:ascii="Arial" w:hAnsi="Arial" w:cs="Arial"/>
+          <w:sz w:val="24"/>
+        </w:rPr>
+        <w:t xml:space="preserve">funcione como </w:t>
+      </w:r>
+      <w:r>
+        <w:rPr>
+          <w:rFonts w:ascii="Arial" w:hAnsi="Arial" w:cs="Arial"/>
+          <w:sz w:val="24"/>
+        </w:rPr>
+        <w:t xml:space="preserve">uma gestora da </w:t>
+      </w:r>
+      <w:r>
+        <w:rPr>
+          <w:rFonts w:ascii="Arial" w:hAnsi="Arial" w:cs="Arial"/>
+          <w:sz w:val="24"/>
+        </w:rPr>
+        <w:t>carteira de vacinação do SUS</w:t>
+      </w:r>
+      <w:r>
+        <w:rPr>
+          <w:rFonts w:ascii="Arial" w:hAnsi="Arial" w:cs="Arial"/>
+          <w:sz w:val="24"/>
+        </w:rPr>
+        <w:t>. Nesse sistema</w:t>
+      </w:r>
+      <w:r>
+        <w:rPr>
+          <w:rFonts w:ascii="Arial" w:hAnsi="Arial" w:cs="Arial"/>
+          <w:sz w:val="24"/>
+        </w:rPr>
+        <w:t>,</w:t>
+      </w:r>
+      <w:r>
+        <w:rPr>
+          <w:rFonts w:ascii="Arial" w:hAnsi="Arial" w:cs="Arial"/>
+          <w:sz w:val="24"/>
+        </w:rPr>
+        <w:t xml:space="preserve"> </w:t>
+      </w:r>
+      <w:r>
+        <w:rPr>
+          <w:rFonts w:ascii="Arial" w:hAnsi="Arial" w:cs="Arial"/>
+          <w:sz w:val="24"/>
+        </w:rPr>
+        <w:t>a proposta é</w:t>
+      </w:r>
+      <w:r>
+        <w:rPr>
+          <w:rFonts w:ascii="Arial" w:hAnsi="Arial" w:cs="Arial"/>
+          <w:sz w:val="24"/>
+        </w:rPr>
+        <w:t xml:space="preserve"> </w:t>
+      </w:r>
+      <w:r>
+        <w:rPr>
+          <w:rFonts w:ascii="Arial" w:hAnsi="Arial" w:cs="Arial"/>
+          <w:sz w:val="24"/>
+        </w:rPr>
+        <w:t xml:space="preserve">implementar a gestão das vacinas tomadas num </w:t>
+      </w:r>
+      <w:r>
+        <w:rPr>
+          <w:rFonts w:ascii="Arial" w:hAnsi="Arial" w:cs="Arial"/>
+          <w:sz w:val="24"/>
+        </w:rPr>
+        <w:t>“</w:t>
+      </w:r>
+      <w:r>
+        <w:rPr>
+          <w:rFonts w:ascii="Arial" w:hAnsi="Arial" w:cs="Arial"/>
+          <w:sz w:val="24"/>
+        </w:rPr>
+        <w:t>layout</w:t>
+      </w:r>
+      <w:r>
+        <w:rPr>
+          <w:rFonts w:ascii="Arial" w:hAnsi="Arial" w:cs="Arial"/>
+          <w:sz w:val="24"/>
+        </w:rPr>
+        <w:t>”</w:t>
+      </w:r>
+      <w:r>
+        <w:rPr>
+          <w:rFonts w:ascii="Arial" w:hAnsi="Arial" w:cs="Arial"/>
+          <w:sz w:val="24"/>
+        </w:rPr>
+        <w:t xml:space="preserve"> semelhante a carteira de vacina real</w:t>
+      </w:r>
+      <w:r>
+        <w:rPr>
+          <w:rFonts w:ascii="Arial" w:hAnsi="Arial" w:cs="Arial"/>
+          <w:sz w:val="24"/>
+        </w:rPr>
+        <w:t>. Com isso usuários</w:t>
+      </w:r>
+      <w:r>
+        <w:rPr>
+          <w:rFonts w:ascii="Arial" w:hAnsi="Arial" w:cs="Arial"/>
+          <w:sz w:val="24"/>
+        </w:rPr>
+        <w:t xml:space="preserve"> </w:t>
+      </w:r>
+      <w:r>
+        <w:rPr>
+          <w:rFonts w:ascii="Arial" w:hAnsi="Arial" w:cs="Arial"/>
+          <w:sz w:val="24"/>
+        </w:rPr>
+        <w:t>poderão</w:t>
+      </w:r>
+      <w:r>
+        <w:rPr>
+          <w:rFonts w:ascii="Arial" w:hAnsi="Arial" w:cs="Arial"/>
+          <w:sz w:val="24"/>
+        </w:rPr>
+        <w:t xml:space="preserve"> administrar as vacinas já tomadas; receber notificações de novas aplicações</w:t>
+      </w:r>
+      <w:r>
+        <w:rPr>
+          <w:rFonts w:ascii="Arial" w:hAnsi="Arial" w:cs="Arial"/>
+          <w:sz w:val="24"/>
+        </w:rPr>
+        <w:t xml:space="preserve"> </w:t>
+      </w:r>
+      <w:r>
+        <w:rPr>
+          <w:rFonts w:ascii="Arial" w:hAnsi="Arial" w:cs="Arial"/>
+          <w:sz w:val="24"/>
+        </w:rPr>
+        <w:t>conforme sua idade e situação e ler a função das vacinas</w:t>
+      </w:r>
+      <w:r>
+        <w:rPr>
+          <w:rFonts w:ascii="Arial" w:hAnsi="Arial" w:cs="Arial"/>
+          <w:sz w:val="24"/>
+        </w:rPr>
+        <w:t>.</w:t>
       </w:r>
     </w:p>
     <w:p>
@@ -5520,7 +5778,7 @@
 </file>
 
 <file path=customXml/itemProps1.xml><?xml version="1.0" encoding="utf-8"?>
-<ds:datastoreItem xmlns:ds="http://schemas.openxmlformats.org/officeDocument/2006/customXml" ds:itemID="{84E34B70-26E1-430F-BAEE-AF7EBA194C9A}">
+<ds:datastoreItem xmlns:ds="http://schemas.openxmlformats.org/officeDocument/2006/customXml" ds:itemID="{2CBBE971-92FD-4267-9B86-51847F8A85AB}">
   <ds:schemaRefs>
     <ds:schemaRef ds:uri="http://schemas.openxmlformats.org/officeDocument/2006/bibliography"/>
   </ds:schemaRefs>

</xml_diff>

<commit_message>
foi inserido o texto do subtópico 1.2 PROBLEMA
</commit_message>
<xml_diff>
--- a/TCC 1.0.docx
+++ b/TCC 1.0.docx
@@ -9,7 +9,8 @@
           <w:rFonts w:ascii="Arial" w:hAnsi="Arial" w:cs="Arial"/>
           <w:b/>
           <w:bCs/>
-          <w:sz w:val="24"/>
+          <w:sz w:val="28"/>
+          <w:szCs w:val="24"/>
         </w:rPr>
       </w:pPr>
       <w:r>
@@ -17,7 +18,8 @@
           <w:rFonts w:ascii="Arial" w:hAnsi="Arial" w:cs="Arial"/>
           <w:b/>
           <w:bCs/>
-          <w:sz w:val="24"/>
+          <w:sz w:val="28"/>
+          <w:szCs w:val="24"/>
         </w:rPr>
         <w:t>CENTRO PAULA SOUZA</w:t>
       </w:r>
@@ -29,7 +31,8 @@
           <w:rFonts w:ascii="Arial" w:hAnsi="Arial" w:cs="Arial"/>
           <w:b/>
           <w:bCs/>
-          <w:sz w:val="24"/>
+          <w:sz w:val="28"/>
+          <w:szCs w:val="24"/>
         </w:rPr>
       </w:pPr>
       <w:r>
@@ -37,7 +40,8 @@
           <w:rFonts w:ascii="Arial" w:hAnsi="Arial" w:cs="Arial"/>
           <w:b/>
           <w:bCs/>
-          <w:sz w:val="24"/>
+          <w:sz w:val="28"/>
+          <w:szCs w:val="24"/>
         </w:rPr>
         <w:t>ETEC ZONA LESTE</w:t>
       </w:r>
@@ -49,7 +53,8 @@
           <w:rFonts w:ascii="Arial" w:hAnsi="Arial" w:cs="Arial"/>
           <w:b/>
           <w:bCs/>
-          <w:sz w:val="24"/>
+          <w:sz w:val="28"/>
+          <w:szCs w:val="24"/>
         </w:rPr>
       </w:pPr>
       <w:r>
@@ -57,7 +62,8 @@
           <w:rFonts w:ascii="Arial" w:hAnsi="Arial" w:cs="Arial"/>
           <w:b/>
           <w:bCs/>
-          <w:sz w:val="24"/>
+          <w:sz w:val="28"/>
+          <w:szCs w:val="24"/>
         </w:rPr>
         <w:t>Desenvolvimento De Sistemas</w:t>
       </w:r>
@@ -69,7 +75,8 @@
           <w:rFonts w:ascii="Arial" w:hAnsi="Arial" w:cs="Arial"/>
           <w:b/>
           <w:bCs/>
-          <w:sz w:val="24"/>
+          <w:sz w:val="28"/>
+          <w:szCs w:val="24"/>
         </w:rPr>
       </w:pPr>
     </w:p>
@@ -80,7 +87,8 @@
           <w:rFonts w:ascii="Arial" w:hAnsi="Arial" w:cs="Arial"/>
           <w:b/>
           <w:bCs/>
-          <w:sz w:val="24"/>
+          <w:sz w:val="28"/>
+          <w:szCs w:val="24"/>
         </w:rPr>
       </w:pPr>
     </w:p>
@@ -91,7 +99,8 @@
           <w:rFonts w:ascii="Arial" w:hAnsi="Arial" w:cs="Arial"/>
           <w:b/>
           <w:bCs/>
-          <w:sz w:val="24"/>
+          <w:sz w:val="28"/>
+          <w:szCs w:val="24"/>
         </w:rPr>
       </w:pPr>
     </w:p>
@@ -102,7 +111,8 @@
           <w:rFonts w:ascii="Arial" w:hAnsi="Arial" w:cs="Arial"/>
           <w:b/>
           <w:bCs/>
-          <w:sz w:val="24"/>
+          <w:sz w:val="28"/>
+          <w:szCs w:val="24"/>
         </w:rPr>
       </w:pPr>
     </w:p>
@@ -113,66 +123,354 @@
           <w:rFonts w:ascii="Arial" w:hAnsi="Arial" w:cs="Arial"/>
           <w:b/>
           <w:bCs/>
-          <w:sz w:val="24"/>
-        </w:rPr>
-      </w:pPr>
-    </w:p>
-    <w:p>
-      <w:pPr>
-        <w:jc w:val="center"/>
+          <w:sz w:val="28"/>
+          <w:szCs w:val="24"/>
+        </w:rPr>
+      </w:pPr>
+      <w:r>
         <w:rPr>
           <w:rFonts w:ascii="Arial" w:hAnsi="Arial" w:cs="Arial"/>
           <w:b/>
           <w:bCs/>
-          <w:sz w:val="24"/>
-        </w:rPr>
-      </w:pPr>
-      <w:r>
+          <w:sz w:val="28"/>
+          <w:szCs w:val="24"/>
+        </w:rPr>
+        <w:t>Carlos Hetiel Pinheiro Silva</w:t>
+      </w:r>
+    </w:p>
+    <w:p>
+      <w:pPr>
+        <w:jc w:val="center"/>
         <w:rPr>
           <w:rFonts w:ascii="Arial" w:hAnsi="Arial" w:cs="Arial"/>
           <w:b/>
           <w:bCs/>
-          <w:sz w:val="24"/>
-        </w:rPr>
-        <w:t xml:space="preserve">Carlos </w:t>
-      </w:r>
-      <w:proofErr w:type="spellStart"/>
+          <w:sz w:val="28"/>
+          <w:szCs w:val="24"/>
+        </w:rPr>
+      </w:pPr>
       <w:r>
         <w:rPr>
           <w:rFonts w:ascii="Arial" w:hAnsi="Arial" w:cs="Arial"/>
           <w:b/>
           <w:bCs/>
-          <w:sz w:val="24"/>
-        </w:rPr>
-        <w:t>Hetiel</w:t>
-      </w:r>
-      <w:proofErr w:type="spellEnd"/>
-      <w:r>
+          <w:sz w:val="28"/>
+          <w:szCs w:val="24"/>
+        </w:rPr>
+        <w:t>Gustavo Feliciano Fonseca</w:t>
+      </w:r>
+    </w:p>
+    <w:p>
+      <w:pPr>
+        <w:jc w:val="center"/>
         <w:rPr>
           <w:rFonts w:ascii="Arial" w:hAnsi="Arial" w:cs="Arial"/>
           <w:b/>
           <w:bCs/>
-          <w:sz w:val="24"/>
-        </w:rPr>
-        <w:t xml:space="preserve"> Pinheiro Silva</w:t>
-      </w:r>
-    </w:p>
-    <w:p>
-      <w:pPr>
-        <w:jc w:val="center"/>
+          <w:sz w:val="28"/>
+          <w:szCs w:val="24"/>
+        </w:rPr>
+      </w:pPr>
+      <w:r>
         <w:rPr>
           <w:rFonts w:ascii="Arial" w:hAnsi="Arial" w:cs="Arial"/>
           <w:b/>
           <w:bCs/>
-          <w:sz w:val="24"/>
-        </w:rPr>
-      </w:pPr>
-      <w:r>
+          <w:sz w:val="28"/>
+          <w:szCs w:val="24"/>
+        </w:rPr>
+        <w:t>Julia Rodrigues Rocha Franco De Freitas</w:t>
+      </w:r>
+    </w:p>
+    <w:p>
+      <w:pPr>
+        <w:jc w:val="center"/>
         <w:rPr>
           <w:rFonts w:ascii="Arial" w:hAnsi="Arial" w:cs="Arial"/>
           <w:b/>
           <w:bCs/>
-          <w:sz w:val="24"/>
+          <w:sz w:val="28"/>
+          <w:szCs w:val="24"/>
+        </w:rPr>
+      </w:pPr>
+      <w:r>
+        <w:rPr>
+          <w:rFonts w:ascii="Arial" w:hAnsi="Arial" w:cs="Arial"/>
+          <w:b/>
+          <w:bCs/>
+          <w:sz w:val="28"/>
+          <w:szCs w:val="24"/>
+        </w:rPr>
+        <w:t>Marcos Gabriel Cesar Veloso</w:t>
+      </w:r>
+    </w:p>
+    <w:p>
+      <w:pPr>
+        <w:jc w:val="center"/>
+        <w:rPr>
+          <w:rFonts w:ascii="Arial" w:hAnsi="Arial" w:cs="Arial"/>
+          <w:b/>
+          <w:bCs/>
+          <w:sz w:val="28"/>
+          <w:szCs w:val="24"/>
+        </w:rPr>
+      </w:pPr>
+      <w:r>
+        <w:rPr>
+          <w:rFonts w:ascii="Arial" w:hAnsi="Arial" w:cs="Arial"/>
+          <w:b/>
+          <w:bCs/>
+          <w:sz w:val="28"/>
+          <w:szCs w:val="24"/>
+        </w:rPr>
+        <w:t>Renan Bomfim De Sousa Nixdorf</w:t>
+      </w:r>
+    </w:p>
+    <w:p>
+      <w:pPr>
+        <w:jc w:val="center"/>
+        <w:rPr>
+          <w:rFonts w:ascii="Arial" w:hAnsi="Arial" w:cs="Arial"/>
+          <w:b/>
+          <w:bCs/>
+          <w:sz w:val="28"/>
+          <w:szCs w:val="24"/>
+        </w:rPr>
+      </w:pPr>
+    </w:p>
+    <w:p>
+      <w:pPr>
+        <w:jc w:val="center"/>
+        <w:rPr>
+          <w:rFonts w:ascii="Arial" w:hAnsi="Arial" w:cs="Arial"/>
+          <w:b/>
+          <w:bCs/>
+          <w:sz w:val="28"/>
+          <w:szCs w:val="24"/>
+        </w:rPr>
+      </w:pPr>
+    </w:p>
+    <w:p>
+      <w:pPr>
+        <w:jc w:val="center"/>
+        <w:rPr>
+          <w:rFonts w:ascii="Arial" w:hAnsi="Arial" w:cs="Arial"/>
+          <w:b/>
+          <w:bCs/>
+          <w:sz w:val="28"/>
+          <w:szCs w:val="24"/>
+        </w:rPr>
+      </w:pPr>
+    </w:p>
+    <w:p>
+      <w:pPr>
+        <w:rPr>
+          <w:rFonts w:ascii="Arial" w:hAnsi="Arial" w:cs="Arial"/>
+          <w:b/>
+          <w:bCs/>
+          <w:sz w:val="28"/>
+          <w:szCs w:val="24"/>
+        </w:rPr>
+      </w:pPr>
+    </w:p>
+    <w:p>
+      <w:pPr>
+        <w:rPr>
+          <w:rFonts w:ascii="Arial" w:hAnsi="Arial" w:cs="Arial"/>
+          <w:b/>
+          <w:bCs/>
+          <w:sz w:val="28"/>
+          <w:szCs w:val="24"/>
+        </w:rPr>
+      </w:pPr>
+    </w:p>
+    <w:p>
+      <w:pPr>
+        <w:jc w:val="center"/>
+        <w:rPr>
+          <w:rFonts w:ascii="Arial" w:hAnsi="Arial" w:cs="Arial"/>
+          <w:b/>
+          <w:bCs/>
+          <w:sz w:val="28"/>
+          <w:szCs w:val="24"/>
+        </w:rPr>
+      </w:pPr>
+      <w:r>
+        <w:rPr>
+          <w:rFonts w:ascii="Arial" w:hAnsi="Arial" w:cs="Arial"/>
+          <w:b/>
+          <w:bCs/>
+          <w:sz w:val="28"/>
+          <w:szCs w:val="24"/>
+        </w:rPr>
+        <w:t>VACINEI: CARTEIRA DE VACINA ONLINE</w:t>
+      </w:r>
+    </w:p>
+    <w:p>
+      <w:pPr>
+        <w:jc w:val="center"/>
+        <w:rPr>
+          <w:rFonts w:ascii="Arial" w:hAnsi="Arial" w:cs="Arial"/>
+          <w:b/>
+          <w:bCs/>
+          <w:sz w:val="28"/>
+          <w:szCs w:val="24"/>
+        </w:rPr>
+      </w:pPr>
+    </w:p>
+    <w:p>
+      <w:pPr>
+        <w:jc w:val="center"/>
+        <w:rPr>
+          <w:rFonts w:ascii="Arial" w:hAnsi="Arial" w:cs="Arial"/>
+          <w:b/>
+          <w:bCs/>
+          <w:sz w:val="28"/>
+          <w:szCs w:val="24"/>
+        </w:rPr>
+      </w:pPr>
+    </w:p>
+    <w:p>
+      <w:pPr>
+        <w:jc w:val="center"/>
+        <w:rPr>
+          <w:rFonts w:ascii="Arial" w:hAnsi="Arial" w:cs="Arial"/>
+          <w:b/>
+          <w:bCs/>
+          <w:sz w:val="28"/>
+          <w:szCs w:val="24"/>
+        </w:rPr>
+      </w:pPr>
+    </w:p>
+    <w:p>
+      <w:pPr>
+        <w:rPr>
+          <w:rFonts w:ascii="Arial" w:hAnsi="Arial" w:cs="Arial"/>
+          <w:b/>
+          <w:bCs/>
+          <w:sz w:val="28"/>
+          <w:szCs w:val="24"/>
+        </w:rPr>
+      </w:pPr>
+    </w:p>
+    <w:p>
+      <w:pPr>
+        <w:rPr>
+          <w:rFonts w:ascii="Arial" w:hAnsi="Arial" w:cs="Arial"/>
+          <w:b/>
+          <w:bCs/>
+          <w:sz w:val="28"/>
+          <w:szCs w:val="24"/>
+        </w:rPr>
+      </w:pPr>
+    </w:p>
+    <w:p>
+      <w:pPr>
+        <w:rPr>
+          <w:rFonts w:ascii="Arial" w:hAnsi="Arial" w:cs="Arial"/>
+          <w:b/>
+          <w:bCs/>
+          <w:sz w:val="28"/>
+          <w:szCs w:val="24"/>
+        </w:rPr>
+      </w:pPr>
+    </w:p>
+    <w:p>
+      <w:pPr>
+        <w:rPr>
+          <w:rFonts w:ascii="Arial" w:hAnsi="Arial" w:cs="Arial"/>
+          <w:b/>
+          <w:bCs/>
+          <w:sz w:val="28"/>
+          <w:szCs w:val="24"/>
+        </w:rPr>
+      </w:pPr>
+    </w:p>
+    <w:p>
+      <w:pPr>
+        <w:jc w:val="center"/>
+        <w:rPr>
+          <w:rFonts w:ascii="Arial" w:hAnsi="Arial" w:cs="Arial"/>
+          <w:b/>
+          <w:bCs/>
+          <w:sz w:val="28"/>
+          <w:szCs w:val="24"/>
+        </w:rPr>
+      </w:pPr>
+      <w:r>
+        <w:rPr>
+          <w:rFonts w:ascii="Arial" w:hAnsi="Arial" w:cs="Arial"/>
+          <w:b/>
+          <w:bCs/>
+          <w:sz w:val="28"/>
+          <w:szCs w:val="24"/>
+        </w:rPr>
+        <w:t>São Paulo</w:t>
+      </w:r>
+    </w:p>
+    <w:p>
+      <w:pPr>
+        <w:jc w:val="center"/>
+        <w:rPr>
+          <w:rFonts w:ascii="Arial" w:hAnsi="Arial" w:cs="Arial"/>
+          <w:b/>
+          <w:bCs/>
+          <w:sz w:val="28"/>
+          <w:szCs w:val="24"/>
+        </w:rPr>
+      </w:pPr>
+      <w:r>
+        <w:rPr>
+          <w:rFonts w:ascii="Arial" w:hAnsi="Arial" w:cs="Arial"/>
+          <w:b/>
+          <w:bCs/>
+          <w:sz w:val="28"/>
+          <w:szCs w:val="24"/>
+        </w:rPr>
+        <w:t>2020</w:t>
+      </w:r>
+    </w:p>
+    <w:p>
+      <w:pPr>
+        <w:jc w:val="center"/>
+        <w:rPr>
+          <w:rFonts w:ascii="Arial" w:hAnsi="Arial" w:cs="Arial"/>
+          <w:b/>
+          <w:bCs/>
+          <w:sz w:val="28"/>
+          <w:szCs w:val="24"/>
+        </w:rPr>
+      </w:pPr>
+      <w:r>
+        <w:rPr>
+          <w:rFonts w:ascii="Arial" w:hAnsi="Arial" w:cs="Arial"/>
+          <w:b/>
+          <w:bCs/>
+          <w:sz w:val="28"/>
+          <w:szCs w:val="24"/>
+        </w:rPr>
+        <w:lastRenderedPageBreak/>
+        <w:t>Carlos Hetiel Pinheiro Silva</w:t>
+      </w:r>
+    </w:p>
+    <w:p>
+      <w:pPr>
+        <w:jc w:val="center"/>
+        <w:rPr>
+          <w:rFonts w:ascii="Arial" w:hAnsi="Arial" w:cs="Arial"/>
+          <w:b/>
+          <w:bCs/>
+          <w:sz w:val="28"/>
+          <w:szCs w:val="24"/>
+        </w:rPr>
+      </w:pPr>
+      <w:r>
+        <w:rPr>
+          <w:rFonts w:ascii="Arial" w:hAnsi="Arial" w:cs="Arial"/>
+          <w:b/>
+          <w:bCs/>
+          <w:sz w:val="28"/>
+          <w:szCs w:val="24"/>
         </w:rPr>
         <w:t>Gustavo Feliciano Fonseca</w:t>
       </w:r>
@@ -184,7 +482,8 @@
           <w:rFonts w:ascii="Arial" w:hAnsi="Arial" w:cs="Arial"/>
           <w:b/>
           <w:bCs/>
-          <w:sz w:val="24"/>
+          <w:sz w:val="28"/>
+          <w:szCs w:val="24"/>
         </w:rPr>
       </w:pPr>
       <w:r>
@@ -192,7 +491,8 @@
           <w:rFonts w:ascii="Arial" w:hAnsi="Arial" w:cs="Arial"/>
           <w:b/>
           <w:bCs/>
-          <w:sz w:val="24"/>
+          <w:sz w:val="28"/>
+          <w:szCs w:val="24"/>
         </w:rPr>
         <w:t>Julia Rodrigues Rocha Franco De Freitas</w:t>
       </w:r>
@@ -204,7 +504,8 @@
           <w:rFonts w:ascii="Arial" w:hAnsi="Arial" w:cs="Arial"/>
           <w:b/>
           <w:bCs/>
-          <w:sz w:val="24"/>
+          <w:sz w:val="28"/>
+          <w:szCs w:val="24"/>
         </w:rPr>
       </w:pPr>
       <w:r>
@@ -212,7 +513,8 @@
           <w:rFonts w:ascii="Arial" w:hAnsi="Arial" w:cs="Arial"/>
           <w:b/>
           <w:bCs/>
-          <w:sz w:val="24"/>
+          <w:sz w:val="28"/>
+          <w:szCs w:val="24"/>
         </w:rPr>
         <w:t>Marcos Gabriel Cesar Veloso</w:t>
       </w:r>
@@ -224,7 +526,8 @@
           <w:rFonts w:ascii="Arial" w:hAnsi="Arial" w:cs="Arial"/>
           <w:b/>
           <w:bCs/>
-          <w:sz w:val="24"/>
+          <w:sz w:val="28"/>
+          <w:szCs w:val="24"/>
         </w:rPr>
       </w:pPr>
       <w:r>
@@ -232,104 +535,85 @@
           <w:rFonts w:ascii="Arial" w:hAnsi="Arial" w:cs="Arial"/>
           <w:b/>
           <w:bCs/>
-          <w:sz w:val="24"/>
-        </w:rPr>
-        <w:t xml:space="preserve">Renan Bomfim De Sousa </w:t>
-      </w:r>
-      <w:proofErr w:type="spellStart"/>
-      <w:r>
-        <w:rPr>
-          <w:rFonts w:ascii="Arial" w:hAnsi="Arial" w:cs="Arial"/>
-          <w:b/>
-          <w:bCs/>
-          <w:sz w:val="24"/>
-        </w:rPr>
-        <w:t>Nixdorf</w:t>
-      </w:r>
-      <w:proofErr w:type="spellEnd"/>
-    </w:p>
-    <w:p>
-      <w:pPr>
-        <w:jc w:val="center"/>
-        <w:rPr>
-          <w:rFonts w:ascii="Arial" w:hAnsi="Arial" w:cs="Arial"/>
-          <w:b/>
-          <w:bCs/>
-          <w:sz w:val="24"/>
-        </w:rPr>
-      </w:pPr>
-    </w:p>
-    <w:p>
-      <w:pPr>
-        <w:jc w:val="center"/>
-        <w:rPr>
-          <w:rFonts w:ascii="Arial" w:hAnsi="Arial" w:cs="Arial"/>
-          <w:b/>
-          <w:bCs/>
-          <w:sz w:val="24"/>
-        </w:rPr>
-      </w:pPr>
-    </w:p>
-    <w:p>
-      <w:pPr>
-        <w:jc w:val="center"/>
-        <w:rPr>
-          <w:rFonts w:ascii="Arial" w:hAnsi="Arial" w:cs="Arial"/>
-          <w:b/>
-          <w:bCs/>
-          <w:sz w:val="24"/>
-        </w:rPr>
-      </w:pPr>
-    </w:p>
-    <w:p>
-      <w:pPr>
-        <w:jc w:val="center"/>
-        <w:rPr>
-          <w:rFonts w:ascii="Arial" w:hAnsi="Arial" w:cs="Arial"/>
-          <w:b/>
-          <w:bCs/>
-          <w:sz w:val="24"/>
-        </w:rPr>
-      </w:pPr>
-    </w:p>
-    <w:p>
-      <w:pPr>
-        <w:jc w:val="center"/>
-        <w:rPr>
-          <w:rFonts w:ascii="Arial" w:hAnsi="Arial" w:cs="Arial"/>
-          <w:b/>
-          <w:bCs/>
-          <w:sz w:val="24"/>
-        </w:rPr>
-      </w:pPr>
-    </w:p>
-    <w:p>
-      <w:pPr>
-        <w:jc w:val="center"/>
-        <w:rPr>
-          <w:rFonts w:ascii="Arial" w:hAnsi="Arial" w:cs="Arial"/>
-          <w:b/>
-          <w:bCs/>
-          <w:sz w:val="24"/>
-        </w:rPr>
-      </w:pPr>
-    </w:p>
-    <w:p>
-      <w:pPr>
-        <w:jc w:val="center"/>
-        <w:rPr>
-          <w:rFonts w:ascii="Arial" w:hAnsi="Arial" w:cs="Arial"/>
-          <w:b/>
-          <w:bCs/>
-          <w:sz w:val="24"/>
-        </w:rPr>
-      </w:pPr>
-      <w:r>
-        <w:rPr>
-          <w:rFonts w:ascii="Arial" w:hAnsi="Arial" w:cs="Arial"/>
-          <w:b/>
-          <w:bCs/>
-          <w:sz w:val="24"/>
+          <w:sz w:val="28"/>
+          <w:szCs w:val="24"/>
+        </w:rPr>
+        <w:t>Renan Bomfim De Sousa Nixdorf</w:t>
+      </w:r>
+    </w:p>
+    <w:p>
+      <w:pPr>
+        <w:jc w:val="center"/>
+        <w:rPr>
+          <w:rFonts w:ascii="Arial" w:hAnsi="Arial" w:cs="Arial"/>
+          <w:sz w:val="28"/>
+          <w:szCs w:val="24"/>
+        </w:rPr>
+      </w:pPr>
+    </w:p>
+    <w:p>
+      <w:pPr>
+        <w:jc w:val="center"/>
+        <w:rPr>
+          <w:rFonts w:ascii="Arial" w:hAnsi="Arial" w:cs="Arial"/>
+          <w:sz w:val="28"/>
+          <w:szCs w:val="24"/>
+        </w:rPr>
+      </w:pPr>
+    </w:p>
+    <w:p>
+      <w:pPr>
+        <w:rPr>
+          <w:rFonts w:ascii="Arial" w:hAnsi="Arial" w:cs="Arial"/>
+          <w:sz w:val="28"/>
+          <w:szCs w:val="24"/>
+        </w:rPr>
+      </w:pPr>
+    </w:p>
+    <w:p>
+      <w:pPr>
+        <w:rPr>
+          <w:rFonts w:ascii="Arial" w:hAnsi="Arial" w:cs="Arial"/>
+          <w:sz w:val="28"/>
+          <w:szCs w:val="24"/>
+        </w:rPr>
+      </w:pPr>
+    </w:p>
+    <w:p>
+      <w:pPr>
+        <w:rPr>
+          <w:rFonts w:ascii="Arial" w:hAnsi="Arial" w:cs="Arial"/>
+          <w:sz w:val="28"/>
+          <w:szCs w:val="24"/>
+        </w:rPr>
+      </w:pPr>
+    </w:p>
+    <w:p>
+      <w:pPr>
+        <w:jc w:val="center"/>
+        <w:rPr>
+          <w:rFonts w:ascii="Arial" w:hAnsi="Arial" w:cs="Arial"/>
+          <w:sz w:val="28"/>
+          <w:szCs w:val="24"/>
+        </w:rPr>
+      </w:pPr>
+    </w:p>
+    <w:p>
+      <w:pPr>
+        <w:jc w:val="center"/>
+        <w:rPr>
+          <w:rFonts w:ascii="Arial" w:hAnsi="Arial" w:cs="Arial"/>
+          <w:b/>
+          <w:sz w:val="28"/>
+          <w:szCs w:val="24"/>
+        </w:rPr>
+      </w:pPr>
+      <w:r>
+        <w:rPr>
+          <w:rFonts w:ascii="Arial" w:hAnsi="Arial" w:cs="Arial"/>
+          <w:b/>
+          <w:sz w:val="28"/>
+          <w:szCs w:val="24"/>
         </w:rPr>
         <w:t>VACINEI: CARTEIRA DE VACINA ONLINE</w:t>
       </w:r>
@@ -339,373 +623,43 @@
         <w:jc w:val="center"/>
         <w:rPr>
           <w:rFonts w:ascii="Arial" w:hAnsi="Arial" w:cs="Arial"/>
-          <w:b/>
-          <w:bCs/>
-          <w:sz w:val="24"/>
-        </w:rPr>
-      </w:pPr>
-    </w:p>
-    <w:p>
-      <w:pPr>
-        <w:jc w:val="center"/>
-        <w:rPr>
-          <w:rFonts w:ascii="Arial" w:hAnsi="Arial" w:cs="Arial"/>
-          <w:b/>
-          <w:bCs/>
-          <w:sz w:val="24"/>
-        </w:rPr>
-      </w:pPr>
-    </w:p>
-    <w:p>
-      <w:pPr>
-        <w:jc w:val="center"/>
-        <w:rPr>
-          <w:rFonts w:ascii="Arial" w:hAnsi="Arial" w:cs="Arial"/>
-          <w:b/>
-          <w:bCs/>
-          <w:sz w:val="24"/>
-        </w:rPr>
-      </w:pPr>
-    </w:p>
-    <w:p>
-      <w:pPr>
-        <w:jc w:val="center"/>
-        <w:rPr>
-          <w:rFonts w:ascii="Arial" w:hAnsi="Arial" w:cs="Arial"/>
-          <w:b/>
-          <w:bCs/>
-          <w:sz w:val="24"/>
-        </w:rPr>
-      </w:pPr>
-    </w:p>
-    <w:p>
-      <w:pPr>
-        <w:jc w:val="center"/>
-        <w:rPr>
-          <w:rFonts w:ascii="Arial" w:hAnsi="Arial" w:cs="Arial"/>
-          <w:b/>
-          <w:bCs/>
-          <w:sz w:val="24"/>
-        </w:rPr>
-      </w:pPr>
-    </w:p>
-    <w:p>
-      <w:pPr>
-        <w:jc w:val="center"/>
-        <w:rPr>
-          <w:rFonts w:ascii="Arial" w:hAnsi="Arial" w:cs="Arial"/>
-          <w:b/>
-          <w:bCs/>
-          <w:sz w:val="24"/>
-        </w:rPr>
-      </w:pPr>
-    </w:p>
-    <w:p>
-      <w:pPr>
-        <w:rPr>
-          <w:rFonts w:ascii="Arial" w:hAnsi="Arial" w:cs="Arial"/>
-          <w:b/>
-          <w:bCs/>
-          <w:sz w:val="24"/>
-        </w:rPr>
-      </w:pPr>
-    </w:p>
-    <w:p>
-      <w:pPr>
-        <w:jc w:val="center"/>
-        <w:rPr>
-          <w:rFonts w:ascii="Arial" w:hAnsi="Arial" w:cs="Arial"/>
-          <w:b/>
-          <w:bCs/>
-          <w:sz w:val="24"/>
-        </w:rPr>
-      </w:pPr>
-    </w:p>
-    <w:p>
-      <w:pPr>
-        <w:jc w:val="center"/>
-        <w:rPr>
-          <w:rFonts w:ascii="Arial" w:hAnsi="Arial" w:cs="Arial"/>
-          <w:b/>
-          <w:bCs/>
-          <w:sz w:val="24"/>
-        </w:rPr>
-      </w:pPr>
-      <w:r>
-        <w:rPr>
-          <w:rFonts w:ascii="Arial" w:hAnsi="Arial" w:cs="Arial"/>
-          <w:b/>
-          <w:bCs/>
-          <w:sz w:val="24"/>
-        </w:rPr>
-        <w:t>São Paulo</w:t>
-      </w:r>
-    </w:p>
-    <w:p>
-      <w:pPr>
-        <w:jc w:val="center"/>
-        <w:rPr>
-          <w:rFonts w:ascii="Arial" w:hAnsi="Arial" w:cs="Arial"/>
-          <w:b/>
-          <w:bCs/>
-          <w:sz w:val="24"/>
-        </w:rPr>
-      </w:pPr>
-      <w:r>
-        <w:rPr>
-          <w:rFonts w:ascii="Arial" w:hAnsi="Arial" w:cs="Arial"/>
-          <w:b/>
-          <w:bCs/>
-          <w:sz w:val="24"/>
-        </w:rPr>
-        <w:t>2020</w:t>
-      </w:r>
-    </w:p>
-    <w:p>
-      <w:pPr>
-        <w:jc w:val="center"/>
-        <w:rPr>
-          <w:rFonts w:ascii="Arial" w:hAnsi="Arial" w:cs="Arial"/>
-          <w:b/>
-          <w:bCs/>
-          <w:sz w:val="24"/>
-        </w:rPr>
-      </w:pPr>
-      <w:r>
-        <w:rPr>
-          <w:rFonts w:ascii="Arial" w:hAnsi="Arial" w:cs="Arial"/>
-          <w:b/>
-          <w:bCs/>
-          <w:sz w:val="24"/>
-        </w:rPr>
-        <w:lastRenderedPageBreak/>
-        <w:t xml:space="preserve">Carlos </w:t>
-      </w:r>
-      <w:proofErr w:type="spellStart"/>
-      <w:r>
-        <w:rPr>
-          <w:rFonts w:ascii="Arial" w:hAnsi="Arial" w:cs="Arial"/>
-          <w:b/>
-          <w:bCs/>
-          <w:sz w:val="24"/>
-        </w:rPr>
-        <w:t>Hetiel</w:t>
-      </w:r>
-      <w:proofErr w:type="spellEnd"/>
-      <w:r>
-        <w:rPr>
-          <w:rFonts w:ascii="Arial" w:hAnsi="Arial" w:cs="Arial"/>
-          <w:b/>
-          <w:bCs/>
-          <w:sz w:val="24"/>
-        </w:rPr>
-        <w:t xml:space="preserve"> Pinheiro Silva</w:t>
-      </w:r>
-    </w:p>
-    <w:p>
-      <w:pPr>
-        <w:jc w:val="center"/>
-        <w:rPr>
-          <w:rFonts w:ascii="Arial" w:hAnsi="Arial" w:cs="Arial"/>
-          <w:b/>
-          <w:bCs/>
-          <w:sz w:val="24"/>
-        </w:rPr>
-      </w:pPr>
-      <w:r>
-        <w:rPr>
-          <w:rFonts w:ascii="Arial" w:hAnsi="Arial" w:cs="Arial"/>
-          <w:b/>
-          <w:bCs/>
-          <w:sz w:val="24"/>
-        </w:rPr>
-        <w:t>Gustavo Feliciano Fonseca</w:t>
-      </w:r>
-    </w:p>
-    <w:p>
-      <w:pPr>
-        <w:jc w:val="center"/>
-        <w:rPr>
-          <w:rFonts w:ascii="Arial" w:hAnsi="Arial" w:cs="Arial"/>
-          <w:b/>
-          <w:bCs/>
-          <w:sz w:val="24"/>
-        </w:rPr>
-      </w:pPr>
-      <w:r>
-        <w:rPr>
-          <w:rFonts w:ascii="Arial" w:hAnsi="Arial" w:cs="Arial"/>
-          <w:b/>
-          <w:bCs/>
-          <w:sz w:val="24"/>
-        </w:rPr>
-        <w:t>Julia Rodrigues Rocha Franco De Freitas</w:t>
-      </w:r>
-    </w:p>
-    <w:p>
-      <w:pPr>
-        <w:jc w:val="center"/>
-        <w:rPr>
-          <w:rFonts w:ascii="Arial" w:hAnsi="Arial" w:cs="Arial"/>
-          <w:b/>
-          <w:bCs/>
-          <w:sz w:val="24"/>
-        </w:rPr>
-      </w:pPr>
-      <w:r>
-        <w:rPr>
-          <w:rFonts w:ascii="Arial" w:hAnsi="Arial" w:cs="Arial"/>
-          <w:b/>
-          <w:bCs/>
-          <w:sz w:val="24"/>
-        </w:rPr>
-        <w:t>Marcos Gabriel Cesar Veloso</w:t>
-      </w:r>
-    </w:p>
-    <w:p>
-      <w:pPr>
-        <w:jc w:val="center"/>
-        <w:rPr>
-          <w:rFonts w:ascii="Arial" w:hAnsi="Arial" w:cs="Arial"/>
-          <w:b/>
-          <w:bCs/>
-          <w:sz w:val="24"/>
-        </w:rPr>
-      </w:pPr>
-      <w:r>
-        <w:rPr>
-          <w:rFonts w:ascii="Arial" w:hAnsi="Arial" w:cs="Arial"/>
-          <w:b/>
-          <w:bCs/>
-          <w:sz w:val="24"/>
-        </w:rPr>
-        <w:t xml:space="preserve">Renan Bomfim De Sousa </w:t>
-      </w:r>
-      <w:proofErr w:type="spellStart"/>
-      <w:r>
-        <w:rPr>
-          <w:rFonts w:ascii="Arial" w:hAnsi="Arial" w:cs="Arial"/>
-          <w:b/>
-          <w:bCs/>
-          <w:sz w:val="24"/>
-        </w:rPr>
-        <w:t>Nixdorf</w:t>
-      </w:r>
-      <w:proofErr w:type="spellEnd"/>
-    </w:p>
-    <w:p>
-      <w:pPr>
-        <w:jc w:val="center"/>
-        <w:rPr>
-          <w:rFonts w:ascii="Arial" w:hAnsi="Arial" w:cs="Arial"/>
-          <w:sz w:val="24"/>
-        </w:rPr>
-      </w:pPr>
-    </w:p>
-    <w:p>
-      <w:pPr>
-        <w:jc w:val="center"/>
-        <w:rPr>
-          <w:rFonts w:ascii="Arial" w:hAnsi="Arial" w:cs="Arial"/>
-          <w:sz w:val="24"/>
-        </w:rPr>
-      </w:pPr>
-    </w:p>
-    <w:p>
-      <w:pPr>
-        <w:rPr>
-          <w:rFonts w:ascii="Arial" w:hAnsi="Arial" w:cs="Arial"/>
-          <w:sz w:val="24"/>
-        </w:rPr>
-      </w:pPr>
-    </w:p>
-    <w:p>
-      <w:pPr>
-        <w:rPr>
-          <w:rFonts w:ascii="Arial" w:hAnsi="Arial" w:cs="Arial"/>
-          <w:sz w:val="24"/>
-        </w:rPr>
-      </w:pPr>
-    </w:p>
-    <w:p>
-      <w:pPr>
-        <w:rPr>
-          <w:rFonts w:ascii="Arial" w:hAnsi="Arial" w:cs="Arial"/>
-          <w:sz w:val="24"/>
-        </w:rPr>
-      </w:pPr>
-    </w:p>
-    <w:p>
-      <w:pPr>
-        <w:jc w:val="center"/>
-        <w:rPr>
-          <w:rFonts w:ascii="Arial" w:hAnsi="Arial" w:cs="Arial"/>
-          <w:sz w:val="24"/>
-        </w:rPr>
-      </w:pPr>
-    </w:p>
-    <w:p>
-      <w:pPr>
-        <w:jc w:val="center"/>
-        <w:rPr>
-          <w:rFonts w:ascii="Arial" w:hAnsi="Arial" w:cs="Arial"/>
-          <w:b/>
-          <w:sz w:val="24"/>
-        </w:rPr>
-      </w:pPr>
-      <w:r>
-        <w:rPr>
-          <w:rFonts w:ascii="Arial" w:hAnsi="Arial" w:cs="Arial"/>
-          <w:b/>
-          <w:sz w:val="24"/>
-        </w:rPr>
-        <w:t>VACINEI: CARTEIRA DE VACINA ONLINE</w:t>
-      </w:r>
-    </w:p>
-    <w:p>
-      <w:pPr>
-        <w:jc w:val="center"/>
-        <w:rPr>
-          <w:rFonts w:ascii="Arial" w:hAnsi="Arial" w:cs="Arial"/>
-          <w:sz w:val="24"/>
-        </w:rPr>
-      </w:pPr>
-    </w:p>
-    <w:p>
-      <w:pPr>
-        <w:jc w:val="center"/>
-        <w:rPr>
-          <w:rFonts w:ascii="Arial" w:hAnsi="Arial" w:cs="Arial"/>
-          <w:sz w:val="24"/>
-        </w:rPr>
-      </w:pPr>
-    </w:p>
-    <w:p>
-      <w:pPr>
-        <w:rPr>
-          <w:rFonts w:ascii="Arial" w:hAnsi="Arial" w:cs="Arial"/>
-          <w:sz w:val="24"/>
-        </w:rPr>
-      </w:pPr>
-    </w:p>
-    <w:p>
-      <w:pPr>
-        <w:rPr>
-          <w:rFonts w:ascii="Arial" w:hAnsi="Arial" w:cs="Arial"/>
-          <w:sz w:val="24"/>
-        </w:rPr>
-      </w:pPr>
-    </w:p>
-    <w:p>
-      <w:pPr>
-        <w:jc w:val="center"/>
-        <w:rPr>
-          <w:rFonts w:ascii="Arial" w:hAnsi="Arial" w:cs="Arial"/>
-          <w:sz w:val="24"/>
-        </w:rPr>
-      </w:pPr>
-      <w:bookmarkStart w:id="0" w:name="_GoBack"/>
-      <w:bookmarkEnd w:id="0"/>
+          <w:sz w:val="24"/>
+        </w:rPr>
+      </w:pPr>
+    </w:p>
+    <w:p>
+      <w:pPr>
+        <w:jc w:val="center"/>
+        <w:rPr>
+          <w:rFonts w:ascii="Arial" w:hAnsi="Arial" w:cs="Arial"/>
+          <w:sz w:val="24"/>
+        </w:rPr>
+      </w:pPr>
+    </w:p>
+    <w:p>
+      <w:pPr>
+        <w:rPr>
+          <w:rFonts w:ascii="Arial" w:hAnsi="Arial" w:cs="Arial"/>
+          <w:sz w:val="24"/>
+        </w:rPr>
+      </w:pPr>
+    </w:p>
+    <w:p>
+      <w:pPr>
+        <w:rPr>
+          <w:rFonts w:ascii="Arial" w:hAnsi="Arial" w:cs="Arial"/>
+          <w:sz w:val="24"/>
+        </w:rPr>
+      </w:pPr>
+    </w:p>
+    <w:p>
+      <w:pPr>
+        <w:jc w:val="center"/>
+        <w:rPr>
+          <w:rFonts w:ascii="Arial" w:hAnsi="Arial" w:cs="Arial"/>
+          <w:sz w:val="24"/>
+        </w:rPr>
+      </w:pPr>
     </w:p>
     <w:p>
       <w:pPr>
@@ -714,62 +668,65 @@
         <w:jc w:val="both"/>
         <w:rPr>
           <w:rFonts w:ascii="Arial" w:hAnsi="Arial" w:cs="Arial"/>
-          <w:sz w:val="20"/>
-        </w:rPr>
-      </w:pPr>
-      <w:r>
-        <w:rPr>
-          <w:rFonts w:ascii="Arial" w:hAnsi="Arial" w:cs="Arial"/>
-          <w:sz w:val="20"/>
+        </w:rPr>
+      </w:pPr>
+      <w:r>
+        <w:rPr>
+          <w:rFonts w:ascii="Arial" w:hAnsi="Arial" w:cs="Arial"/>
         </w:rPr>
         <w:t xml:space="preserve">Trabalho de Conclusão de Curso apresentado ao </w:t>
       </w:r>
       <w:r>
         <w:rPr>
           <w:rFonts w:ascii="Arial" w:hAnsi="Arial" w:cs="Arial"/>
-          <w:sz w:val="20"/>
         </w:rPr>
         <w:t>C</w:t>
       </w:r>
       <w:r>
         <w:rPr>
           <w:rFonts w:ascii="Arial" w:hAnsi="Arial" w:cs="Arial"/>
-          <w:sz w:val="20"/>
         </w:rPr>
         <w:t xml:space="preserve">urso </w:t>
       </w:r>
       <w:r>
         <w:rPr>
           <w:rFonts w:ascii="Arial" w:hAnsi="Arial" w:cs="Arial"/>
-          <w:sz w:val="20"/>
         </w:rPr>
         <w:t>T</w:t>
       </w:r>
       <w:r>
         <w:rPr>
           <w:rFonts w:ascii="Arial" w:hAnsi="Arial" w:cs="Arial"/>
-          <w:sz w:val="20"/>
         </w:rPr>
         <w:t xml:space="preserve">écnico de Desenvolvimento de Sistemas na ETEC Zona </w:t>
       </w:r>
       <w:r>
         <w:rPr>
           <w:rFonts w:ascii="Arial" w:hAnsi="Arial" w:cs="Arial"/>
-          <w:sz w:val="20"/>
         </w:rPr>
         <w:t>L</w:t>
       </w:r>
       <w:r>
         <w:rPr>
           <w:rFonts w:ascii="Arial" w:hAnsi="Arial" w:cs="Arial"/>
-          <w:sz w:val="20"/>
-        </w:rPr>
-        <w:t>este orientado pelo Prof. Luciano Aparecido Leme como requisito parcial para a obtenção do título técnico</w:t>
-      </w:r>
-      <w:r>
-        <w:rPr>
-          <w:rFonts w:ascii="Arial" w:hAnsi="Arial" w:cs="Arial"/>
-          <w:sz w:val="20"/>
+        </w:rPr>
+        <w:t>este</w:t>
+      </w:r>
+      <w:r>
+        <w:rPr>
+          <w:rFonts w:ascii="Arial" w:hAnsi="Arial" w:cs="Arial"/>
+        </w:rPr>
+        <w:t xml:space="preserve">, </w:t>
+      </w:r>
+      <w:r>
+        <w:rPr>
+          <w:rFonts w:ascii="Arial" w:hAnsi="Arial" w:cs="Arial"/>
+        </w:rPr>
+        <w:t>orientado pelo Prof. Luciano Aparecido Leme como requisito parcial para a obtenção do título técnico</w:t>
+      </w:r>
+      <w:r>
+        <w:rPr>
+          <w:rFonts w:ascii="Arial" w:hAnsi="Arial" w:cs="Arial"/>
         </w:rPr>
         <w:t xml:space="preserve"> em desenvolvimento de sistemas.</w:t>
       </w:r>
@@ -781,7 +738,6 @@
         <w:jc w:val="both"/>
         <w:rPr>
           <w:rFonts w:ascii="Arial" w:hAnsi="Arial" w:cs="Arial"/>
-          <w:sz w:val="20"/>
         </w:rPr>
       </w:pPr>
     </w:p>
@@ -792,72 +748,58 @@
         <w:jc w:val="both"/>
         <w:rPr>
           <w:rFonts w:ascii="Arial" w:hAnsi="Arial" w:cs="Arial"/>
+        </w:rPr>
+      </w:pPr>
+      <w:r>
+        <w:rPr>
+          <w:rFonts w:ascii="Arial" w:hAnsi="Arial" w:cs="Arial"/>
+        </w:rPr>
+        <w:t>Orientador (</w:t>
+      </w:r>
+      <w:r>
+        <w:rPr>
+          <w:rFonts w:ascii="Arial" w:hAnsi="Arial" w:cs="Arial"/>
+        </w:rPr>
+        <w:t xml:space="preserve">a): </w:t>
+      </w:r>
+      <w:r>
+        <w:rPr>
+          <w:rFonts w:ascii="Arial" w:hAnsi="Arial" w:cs="Arial"/>
+        </w:rPr>
+        <w:t>Luciano Aparecido Leme</w:t>
+      </w:r>
+    </w:p>
+    <w:p>
+      <w:pPr>
+        <w:spacing w:line="360" w:lineRule="auto"/>
+        <w:rPr>
+          <w:rFonts w:ascii="Arial" w:hAnsi="Arial" w:cs="Arial"/>
           <w:sz w:val="20"/>
         </w:rPr>
       </w:pPr>
-      <w:r>
+    </w:p>
+    <w:p>
+      <w:pPr>
+        <w:spacing w:line="360" w:lineRule="auto"/>
+        <w:jc w:val="center"/>
         <w:rPr>
           <w:rFonts w:ascii="Arial" w:hAnsi="Arial" w:cs="Arial"/>
           <w:sz w:val="20"/>
         </w:rPr>
-        <w:t>Orientador (</w:t>
-      </w:r>
-      <w:r>
+      </w:pPr>
+    </w:p>
+    <w:p>
+      <w:pPr>
+        <w:spacing w:line="360" w:lineRule="auto"/>
         <w:rPr>
           <w:rFonts w:ascii="Arial" w:hAnsi="Arial" w:cs="Arial"/>
           <w:sz w:val="20"/>
         </w:rPr>
-        <w:t xml:space="preserve">a): </w:t>
-      </w:r>
-      <w:r>
-        <w:rPr>
-          <w:rFonts w:ascii="Arial" w:hAnsi="Arial" w:cs="Arial"/>
-          <w:sz w:val="20"/>
-        </w:rPr>
-        <w:t>Luciano Aparecido Leme</w:t>
-      </w:r>
-    </w:p>
-    <w:p>
-      <w:pPr>
-        <w:spacing w:line="360" w:lineRule="auto"/>
-        <w:rPr>
-          <w:rFonts w:ascii="Arial" w:hAnsi="Arial" w:cs="Arial"/>
-          <w:sz w:val="20"/>
-        </w:rPr>
-      </w:pPr>
-    </w:p>
-    <w:p>
-      <w:pPr>
-        <w:spacing w:line="360" w:lineRule="auto"/>
-        <w:jc w:val="center"/>
-        <w:rPr>
-          <w:rFonts w:ascii="Arial" w:hAnsi="Arial" w:cs="Arial"/>
-          <w:sz w:val="20"/>
-        </w:rPr>
-      </w:pPr>
-    </w:p>
-    <w:p>
-      <w:pPr>
-        <w:spacing w:line="360" w:lineRule="auto"/>
-        <w:rPr>
-          <w:rFonts w:ascii="Arial" w:hAnsi="Arial" w:cs="Arial"/>
-          <w:sz w:val="20"/>
-        </w:rPr>
-      </w:pPr>
-    </w:p>
-    <w:p>
-      <w:pPr>
-        <w:spacing w:line="360" w:lineRule="auto"/>
-        <w:rPr>
-          <w:rFonts w:ascii="Arial" w:hAnsi="Arial" w:cs="Arial"/>
-          <w:sz w:val="20"/>
-        </w:rPr>
-      </w:pPr>
-    </w:p>
-    <w:p>
-      <w:pPr>
-        <w:spacing w:line="360" w:lineRule="auto"/>
-        <w:jc w:val="center"/>
+      </w:pPr>
+    </w:p>
+    <w:p>
+      <w:pPr>
+        <w:spacing w:line="360" w:lineRule="auto"/>
         <w:rPr>
           <w:rFonts w:ascii="Arial" w:hAnsi="Arial" w:cs="Arial"/>
           <w:b/>
@@ -874,7 +816,8 @@
           <w:rFonts w:ascii="Arial" w:hAnsi="Arial" w:cs="Arial"/>
           <w:b/>
           <w:bCs/>
-          <w:sz w:val="24"/>
+          <w:sz w:val="28"/>
+          <w:szCs w:val="24"/>
         </w:rPr>
       </w:pPr>
       <w:r>
@@ -882,7 +825,8 @@
           <w:rFonts w:ascii="Arial" w:hAnsi="Arial" w:cs="Arial"/>
           <w:b/>
           <w:bCs/>
-          <w:sz w:val="24"/>
+          <w:sz w:val="28"/>
+          <w:szCs w:val="24"/>
         </w:rPr>
         <w:t>São Paulo</w:t>
       </w:r>
@@ -895,7 +839,8 @@
           <w:rFonts w:ascii="Arial" w:hAnsi="Arial" w:cs="Arial"/>
           <w:b/>
           <w:bCs/>
-          <w:sz w:val="24"/>
+          <w:sz w:val="28"/>
+          <w:szCs w:val="24"/>
         </w:rPr>
       </w:pPr>
       <w:r>
@@ -903,7 +848,8 @@
           <w:rFonts w:ascii="Arial" w:hAnsi="Arial" w:cs="Arial"/>
           <w:b/>
           <w:bCs/>
-          <w:sz w:val="24"/>
+          <w:sz w:val="28"/>
+          <w:szCs w:val="24"/>
         </w:rPr>
         <w:t>2020</w:t>
       </w:r>
@@ -1158,14 +1104,14 @@
         <w:ind w:left="357" w:hanging="357"/>
         <w:jc w:val="center"/>
       </w:pPr>
-      <w:bookmarkStart w:id="1" w:name="_Toc53503793"/>
-      <w:bookmarkStart w:id="2" w:name="_Toc53504403"/>
+      <w:bookmarkStart w:id="0" w:name="_Toc53503793"/>
+      <w:bookmarkStart w:id="1" w:name="_Toc53504403"/>
       <w:r>
         <w:lastRenderedPageBreak/>
         <w:t>RESUMO</w:t>
       </w:r>
+      <w:bookmarkEnd w:id="0"/>
       <w:bookmarkEnd w:id="1"/>
-      <w:bookmarkEnd w:id="2"/>
     </w:p>
     <w:p/>
     <w:p>
@@ -1422,14 +1368,14 @@
         <w:ind w:left="357" w:hanging="357"/>
         <w:jc w:val="center"/>
       </w:pPr>
-      <w:bookmarkStart w:id="3" w:name="_Toc53503794"/>
-      <w:bookmarkStart w:id="4" w:name="_Toc53504404"/>
+      <w:bookmarkStart w:id="2" w:name="_Toc53503794"/>
+      <w:bookmarkStart w:id="3" w:name="_Toc53504404"/>
       <w:r>
         <w:lastRenderedPageBreak/>
         <w:t>ABSTRACT</w:t>
       </w:r>
+      <w:bookmarkEnd w:id="2"/>
       <w:bookmarkEnd w:id="3"/>
-      <w:bookmarkEnd w:id="4"/>
     </w:p>
     <w:p/>
     <w:p>
@@ -2792,23 +2738,23 @@
       <w:pPr>
         <w:pStyle w:val="Ttulo1"/>
       </w:pPr>
-      <w:bookmarkStart w:id="5" w:name="_Toc53504405"/>
+      <w:bookmarkStart w:id="4" w:name="_Toc53504405"/>
       <w:r>
         <w:lastRenderedPageBreak/>
         <w:t>INTRODUÇÃO</w:t>
       </w:r>
+      <w:bookmarkEnd w:id="4"/>
+    </w:p>
+    <w:p/>
+    <w:p>
+      <w:pPr>
+        <w:pStyle w:val="Ttulo2"/>
+      </w:pPr>
+      <w:bookmarkStart w:id="5" w:name="_Toc53504406"/>
+      <w:r>
+        <w:t>Tema</w:t>
+      </w:r>
       <w:bookmarkEnd w:id="5"/>
-    </w:p>
-    <w:p/>
-    <w:p>
-      <w:pPr>
-        <w:pStyle w:val="Ttulo2"/>
-      </w:pPr>
-      <w:bookmarkStart w:id="6" w:name="_Toc53504406"/>
-      <w:r>
-        <w:t>Tema</w:t>
-      </w:r>
-      <w:bookmarkEnd w:id="6"/>
     </w:p>
     <w:p/>
     <w:p>
@@ -3024,11 +2970,11 @@
       <w:pPr>
         <w:pStyle w:val="Ttulo2"/>
       </w:pPr>
-      <w:bookmarkStart w:id="7" w:name="_Toc53504407"/>
+      <w:bookmarkStart w:id="6" w:name="_Toc53504407"/>
       <w:r>
         <w:t>Problema</w:t>
       </w:r>
-      <w:bookmarkEnd w:id="7"/>
+      <w:bookmarkEnd w:id="6"/>
     </w:p>
     <w:p/>
     <w:p>
@@ -3048,7 +2994,28 @@
           <w:rFonts w:ascii="Arial" w:hAnsi="Arial" w:cs="Arial"/>
           <w:sz w:val="24"/>
         </w:rPr>
-        <w:t>Switch/case é uma estrutura de condição que define o código a ser executado com base em uma comparação de valores.</w:t>
+        <w:t xml:space="preserve">A integridade e o paradeiro da carteira de vacinação sempre fora um problema para as pessoas, é muito difícil </w:t>
+      </w:r>
+      <w:r>
+        <w:rPr>
+          <w:rFonts w:ascii="Arial" w:hAnsi="Arial" w:cs="Arial"/>
+          <w:sz w:val="24"/>
+        </w:rPr>
+        <w:t xml:space="preserve">questionar alguém </w:t>
+      </w:r>
+      <w:r>
+        <w:rPr>
+          <w:rFonts w:ascii="Arial" w:hAnsi="Arial" w:cs="Arial"/>
+          <w:sz w:val="24"/>
+        </w:rPr>
+        <w:t>sobre e receber uma resposta positiva</w:t>
+      </w:r>
+      <w:r>
+        <w:rPr>
+          <w:rFonts w:ascii="Arial" w:hAnsi="Arial" w:cs="Arial"/>
+          <w:sz w:val="24"/>
+        </w:rPr>
+        <w:t>.</w:t>
       </w:r>
       <w:r>
         <w:rPr>
@@ -3062,7 +3029,7 @@
           <w:rFonts w:ascii="Arial" w:hAnsi="Arial" w:cs="Arial"/>
           <w:sz w:val="24"/>
         </w:rPr>
-        <w:t>Para que isso fique mais claro, vejamos a sintaxe do switch/case:</w:t>
+        <w:t>Mesmo havendo no SUS uma maneira de recuperar os dados de vacinas já recebidas nos dias de hoje, o processo é muito específico, burocrático, leva tempo, existindo ainda as exceções.</w:t>
       </w:r>
     </w:p>
     <w:p>
@@ -3075,10 +3042,45 @@
         <w:rPr>
           <w:rFonts w:ascii="Arial" w:hAnsi="Arial" w:cs="Arial"/>
           <w:sz w:val="24"/>
-          <w:szCs w:val="24"/>
-          <w:shd w:val="clear" w:color="auto" w:fill="FFFFFF"/>
-        </w:rPr>
-      </w:pPr>
+        </w:rPr>
+      </w:pPr>
+      <w:r>
+        <w:rPr>
+          <w:rFonts w:ascii="Arial" w:hAnsi="Arial" w:cs="Arial"/>
+          <w:sz w:val="24"/>
+        </w:rPr>
+        <w:t>As vezes queremos apenas tirar uma dúvida sobre uma vacina e para isso é preciso procurar a carteira</w:t>
+      </w:r>
+      <w:r>
+        <w:rPr>
+          <w:rFonts w:ascii="Arial" w:hAnsi="Arial" w:cs="Arial"/>
+          <w:sz w:val="24"/>
+        </w:rPr>
+        <w:t xml:space="preserve"> ou</w:t>
+      </w:r>
+      <w:r>
+        <w:rPr>
+          <w:rFonts w:ascii="Arial" w:hAnsi="Arial" w:cs="Arial"/>
+          <w:sz w:val="24"/>
+        </w:rPr>
+        <w:t xml:space="preserve"> pesquisar sobre suas </w:t>
+      </w:r>
+      <w:r>
+        <w:rPr>
+          <w:rFonts w:ascii="Arial" w:hAnsi="Arial" w:cs="Arial"/>
+          <w:sz w:val="24"/>
+        </w:rPr>
+        <w:t>especificações, esse processo é manual e lento</w:t>
+      </w:r>
+      <w:bookmarkStart w:id="7" w:name="_GoBack"/>
+      <w:bookmarkEnd w:id="7"/>
+      <w:r>
+        <w:rPr>
+          <w:rFonts w:ascii="Arial" w:hAnsi="Arial" w:cs="Arial"/>
+          <w:sz w:val="24"/>
+        </w:rPr>
+        <w:t>.</w:t>
+      </w:r>
     </w:p>
     <w:p>
       <w:pPr>
@@ -5778,7 +5780,7 @@
 </file>
 
 <file path=customXml/itemProps1.xml><?xml version="1.0" encoding="utf-8"?>
-<ds:datastoreItem xmlns:ds="http://schemas.openxmlformats.org/officeDocument/2006/customXml" ds:itemID="{2CBBE971-92FD-4267-9B86-51847F8A85AB}">
+<ds:datastoreItem xmlns:ds="http://schemas.openxmlformats.org/officeDocument/2006/customXml" ds:itemID="{AC79AEF6-2EC7-469F-8468-E4174032B174}">
   <ds:schemaRefs>
     <ds:schemaRef ds:uri="http://schemas.openxmlformats.org/officeDocument/2006/bibliography"/>
   </ds:schemaRefs>

</xml_diff>